<commit_message>
Bug fixes and group selection
Fix initial peptide filter to limit filter to measured value and not exclude NA's
Concatenate log2ratios
Rename normalization methods
Increased allowed input file size
Added group selection when multiple groups are present (for DAtest)
Included protein names while filtering
Increased figure height
</commit_message>
<xml_diff>
--- a/manuscript/proteinNorm_v09_01-07-2020.docx
+++ b/manuscript/proteinNorm_v09_01-07-2020.docx
@@ -1,6 +1,6 @@
 
 <file path=word/document.xml><?xml version="1.0" encoding="utf-8"?>
-<w:document xmlns:wpc="http://schemas.microsoft.com/office/word/2010/wordprocessingCanvas" xmlns:cx="http://schemas.microsoft.com/office/drawing/2014/chartex" xmlns:cx1="http://schemas.microsoft.com/office/drawing/2015/9/8/chartex" xmlns:cx2="http://schemas.microsoft.com/office/drawing/2015/10/21/chartex" xmlns:cx3="http://schemas.microsoft.com/office/drawing/2016/5/9/chartex" xmlns:cx4="http://schemas.microsoft.com/office/drawing/2016/5/10/chartex" xmlns:cx5="http://schemas.microsoft.com/office/drawing/2016/5/11/chartex" xmlns:cx6="http://schemas.microsoft.com/office/drawing/2016/5/12/chartex" xmlns:cx7="http://schemas.microsoft.com/office/drawing/2016/5/13/chartex" xmlns:cx8="http://schemas.microsoft.com/office/drawing/2016/5/14/chartex" xmlns:mc="http://schemas.openxmlformats.org/markup-compatibility/2006" xmlns:aink="http://schemas.microsoft.com/office/drawing/2016/ink" xmlns:am3d="http://schemas.microsoft.com/office/drawing/2017/model3d" xmlns:o="urn:schemas-microsoft-com:office:office" xmlns:r="http://schemas.openxmlformats.org/officeDocument/2006/relationships" xmlns:m="http://schemas.openxmlformats.org/officeDocument/2006/math" xmlns:v="urn:schemas-microsoft-com:vml" xmlns:wp14="http://schemas.microsoft.com/office/word/2010/wordprocessingDrawing" xmlns:wp="http://schemas.openxmlformats.org/drawingml/2006/wordprocessingDrawing" xmlns:w10="urn:schemas-microsoft-com:office:word" xmlns:w="http://schemas.openxmlformats.org/wordprocessingml/2006/main" xmlns:w14="http://schemas.microsoft.com/office/word/2010/wordml" xmlns:w15="http://schemas.microsoft.com/office/word/2012/wordml" xmlns:w16cid="http://schemas.microsoft.com/office/word/2016/wordml/cid" xmlns:w16se="http://schemas.microsoft.com/office/word/2015/wordml/symex" xmlns:wpg="http://schemas.microsoft.com/office/word/2010/wordprocessingGroup" xmlns:wpi="http://schemas.microsoft.com/office/word/2010/wordprocessingInk" xmlns:wne="http://schemas.microsoft.com/office/word/2006/wordml" xmlns:wps="http://schemas.microsoft.com/office/word/2010/wordprocessingShape" mc:Ignorable="w14 w15 w16se w16cid wp14">
+<w:document xmlns:wpc="http://schemas.microsoft.com/office/word/2010/wordprocessingCanvas" xmlns:cx="http://schemas.microsoft.com/office/drawing/2014/chartex" xmlns:cx1="http://schemas.microsoft.com/office/drawing/2015/9/8/chartex" xmlns:mc="http://schemas.openxmlformats.org/markup-compatibility/2006" xmlns:o="urn:schemas-microsoft-com:office:office" xmlns:r="http://schemas.openxmlformats.org/officeDocument/2006/relationships" xmlns:m="http://schemas.openxmlformats.org/officeDocument/2006/math" xmlns:v="urn:schemas-microsoft-com:vml" xmlns:wp14="http://schemas.microsoft.com/office/word/2010/wordprocessingDrawing" xmlns:wp="http://schemas.openxmlformats.org/drawingml/2006/wordprocessingDrawing" xmlns:w10="urn:schemas-microsoft-com:office:word" xmlns:w="http://schemas.openxmlformats.org/wordprocessingml/2006/main" xmlns:w14="http://schemas.microsoft.com/office/word/2010/wordml" xmlns:w15="http://schemas.microsoft.com/office/word/2012/wordml" xmlns:w16se="http://schemas.microsoft.com/office/word/2015/wordml/symex" xmlns:wpg="http://schemas.microsoft.com/office/word/2010/wordprocessingGroup" xmlns:wpi="http://schemas.microsoft.com/office/word/2010/wordprocessingInk" xmlns:wne="http://schemas.microsoft.com/office/word/2006/wordml" xmlns:wps="http://schemas.microsoft.com/office/word/2010/wordprocessingShape" mc:Ignorable="w14 w15 w16se wp14">
   <w:body>
     <w:p>
       <w:pPr>
@@ -73,6 +73,7 @@
       <w:pPr>
         <w:pStyle w:val="BDAbstract"/>
       </w:pPr>
+      <w:commentRangeStart w:id="0"/>
       <w:r>
         <w:t>ABSTRACT (Word Style “</w:t>
       </w:r>
@@ -83,6 +84,13 @@
       <w:proofErr w:type="spellEnd"/>
       <w:r>
         <w:t>”). All manuscripts must be accompanied by an abstract. The abstract should briefly state the problem or purpose of the research, indicate the theoretical or experimental plan used, summarize the principal findings, and point out major conclusions. Abstract length is one paragraph.</w:t>
+      </w:r>
+      <w:commentRangeEnd w:id="0"/>
+      <w:r>
+        <w:rPr>
+          <w:rStyle w:val="CommentReference"/>
+        </w:rPr>
+        <w:commentReference w:id="0"/>
       </w:r>
     </w:p>
     <w:p>
@@ -140,16 +148,16 @@
       <w:r>
         <w:t xml:space="preserve">With the latest technological advances in the development of </w:t>
       </w:r>
-      <w:commentRangeStart w:id="0"/>
+      <w:commentRangeStart w:id="2"/>
       <w:r>
         <w:t>mass spectrometer,</w:t>
       </w:r>
-      <w:commentRangeEnd w:id="0"/>
+      <w:commentRangeEnd w:id="2"/>
       <w:r>
         <w:rPr>
           <w:rStyle w:val="CommentReference"/>
         </w:rPr>
-        <w:commentReference w:id="0"/>
+        <w:commentReference w:id="2"/>
       </w:r>
       <w:r>
         <w:t xml:space="preserve"> </w:t>
@@ -216,16 +224,16 @@
       <w:r>
         <w:t xml:space="preserve"> of thousands of proteins are being measured for up to several patients. However, data generated from mass spectrometry is often </w:t>
       </w:r>
-      <w:commentRangeStart w:id="1"/>
+      <w:commentRangeStart w:id="3"/>
       <w:r>
         <w:t>affected by systemic bias</w:t>
       </w:r>
-      <w:commentRangeEnd w:id="1"/>
+      <w:commentRangeEnd w:id="3"/>
       <w:r>
         <w:rPr>
           <w:rStyle w:val="CommentReference"/>
         </w:rPr>
-        <w:commentReference w:id="1"/>
+        <w:commentReference w:id="3"/>
       </w:r>
       <w:r>
         <w:t>, variation caused by non-biological sources</w:t>
@@ -263,7 +271,7 @@
       <w:r>
         <w:t xml:space="preserve">. </w:t>
       </w:r>
-      <w:commentRangeStart w:id="2"/>
+      <w:commentRangeStart w:id="4"/>
       <w:r>
         <w:t>T</w:t>
       </w:r>
@@ -276,12 +284,12 @@
       <w:r>
         <w:t>and other unknown sources</w:t>
       </w:r>
-      <w:commentRangeEnd w:id="2"/>
+      <w:commentRangeEnd w:id="4"/>
       <w:r>
         <w:rPr>
           <w:rStyle w:val="CommentReference"/>
         </w:rPr>
-        <w:commentReference w:id="2"/>
+        <w:commentReference w:id="4"/>
       </w:r>
       <w:r>
         <w:t xml:space="preserve"> </w:t>
@@ -331,16 +339,16 @@
       <w:r>
         <w:t xml:space="preserve">being </w:t>
       </w:r>
-      <w:commentRangeStart w:id="3"/>
+      <w:commentRangeStart w:id="5"/>
       <w:r>
         <w:t>adopted from DNA microarray technology</w:t>
       </w:r>
-      <w:commentRangeEnd w:id="3"/>
+      <w:commentRangeEnd w:id="5"/>
       <w:r>
         <w:rPr>
           <w:rStyle w:val="CommentReference"/>
         </w:rPr>
-        <w:commentReference w:id="3"/>
+        <w:commentReference w:id="5"/>
       </w:r>
       <w:r>
         <w:t xml:space="preserve"> </w:t>
@@ -364,15 +372,7 @@
         <w:fldChar w:fldCharType="end"/>
       </w:r>
       <w:r>
-        <w:t xml:space="preserve">. </w:t>
-      </w:r>
-      <w:proofErr w:type="spellStart"/>
-      <w:r>
-        <w:t>Välikangas</w:t>
-      </w:r>
-      <w:proofErr w:type="spellEnd"/>
-      <w:r>
-        <w:t xml:space="preserve"> et al. </w:t>
+        <w:t xml:space="preserve">. Välikangas et al. </w:t>
       </w:r>
       <w:r>
         <w:t xml:space="preserve">systemically </w:t>
@@ -386,16 +386,16 @@
       <w:r>
         <w:t xml:space="preserve">titative label-free proteomics and while there are </w:t>
       </w:r>
-      <w:commentRangeStart w:id="4"/>
+      <w:commentRangeStart w:id="6"/>
       <w:r>
         <w:t>normalization methods like VSN, linear regression normalization and local regression normalization, that consistently rank amount the top performing methods</w:t>
       </w:r>
-      <w:commentRangeEnd w:id="4"/>
+      <w:commentRangeEnd w:id="6"/>
       <w:r>
         <w:rPr>
           <w:rStyle w:val="CommentReference"/>
         </w:rPr>
-        <w:commentReference w:id="4"/>
+        <w:commentReference w:id="6"/>
       </w:r>
       <w:r>
         <w:t xml:space="preserve">, it is curial to select </w:t>
@@ -406,16 +406,16 @@
       <w:r>
         <w:t xml:space="preserve"> suitable</w:t>
       </w:r>
-      <w:commentRangeStart w:id="5"/>
+      <w:commentRangeStart w:id="7"/>
       <w:r>
         <w:t xml:space="preserve"> normalization method depending on the data set</w:t>
       </w:r>
-      <w:commentRangeEnd w:id="5"/>
+      <w:commentRangeEnd w:id="7"/>
       <w:r>
         <w:rPr>
           <w:rStyle w:val="CommentReference"/>
         </w:rPr>
-        <w:commentReference w:id="5"/>
+        <w:commentReference w:id="7"/>
       </w:r>
       <w:r>
         <w:t xml:space="preserve"> </w:t>
@@ -588,91 +588,79 @@
         <w:t>methods for</w:t>
       </w:r>
       <w:r>
-        <w:t xml:space="preserve"> normalization was recognized and addressed by Webb-Robertson et al. and </w:t>
+        <w:t xml:space="preserve"> normalization was recognized and addressed by Webb-Robertson et al. and Chawade et al. with their tools SPAN and </w:t>
+      </w:r>
+      <w:r>
+        <w:t>Normalyzer</w:t>
+      </w:r>
+      <w:r>
+        <w:t xml:space="preserve">, </w:t>
       </w:r>
       <w:proofErr w:type="spellStart"/>
       <w:r>
-        <w:t>Chawade</w:t>
+        <w:t>respectivly</w:t>
       </w:r>
       <w:proofErr w:type="spellEnd"/>
       <w:r>
-        <w:t xml:space="preserve"> et al. with their tools SPAN and </w:t>
-      </w:r>
-      <w:proofErr w:type="spellStart"/>
+        <w:t xml:space="preserve">. </w:t>
+      </w:r>
+      <w:commentRangeStart w:id="8"/>
+      <w:r>
+        <w:t>SPAN combines e</w:t>
+      </w:r>
+      <w:r>
+        <w:t>ight peptides selection methods</w:t>
+      </w:r>
+      <w:r>
+        <w:t xml:space="preserve"> to select peptides subsequentl</w:t>
+      </w:r>
+      <w:r>
+        <w:t>y used during the normalization</w:t>
+      </w:r>
+      <w:r>
+        <w:t xml:space="preserve"> and </w:t>
+      </w:r>
+      <w:r>
+        <w:t xml:space="preserve">five </w:t>
+      </w:r>
+      <w:r>
+        <w:t xml:space="preserve">methods for </w:t>
+      </w:r>
+      <w:r>
+        <w:t xml:space="preserve">normalization </w:t>
+      </w:r>
+      <w:r>
+        <w:fldChar w:fldCharType="begin"/>
+      </w:r>
+      <w:r>
+        <w:instrText xml:space="preserve"> ADDIN EN.CITE &lt;EndNote&gt;&lt;Cite&gt;&lt;Author&gt;Webb-Robertson&lt;/Author&gt;&lt;Year&gt;2011&lt;/Year&gt;&lt;RecNum&gt;5&lt;/RecNum&gt;&lt;DisplayText&gt;[4]&lt;/DisplayText&gt;&lt;record&gt;&lt;rec-number&gt;5&lt;/rec-number&gt;&lt;foreign-keys&gt;&lt;key app="EN" db-id="z0s0zd5r90zxp6ewrstxfxtdrxxavtda2e9f" timestamp="1576782509"&gt;5&lt;/key&gt;&lt;/foreign-keys&gt;&lt;ref-type name="Journal Article"&gt;17&lt;/ref-type&gt;&lt;contributors&gt;&lt;authors&gt;&lt;author&gt;Webb-Robertson, B. J.&lt;/author&gt;&lt;author&gt;Matzke, M. M.&lt;/author&gt;&lt;author&gt;Jacobs, J. M.&lt;/author&gt;&lt;author&gt;Pounds, J. G.&lt;/author&gt;&lt;author&gt;Waters, K. M.&lt;/author&gt;&lt;/authors&gt;&lt;/contributors&gt;&lt;auth-address&gt;Pacific Northwest National Laboratory, USA. bj@pnl.gov&lt;/auth-address&gt;&lt;titles&gt;&lt;title&gt;A statistical selection strategy for normalization procedures in LC-MS proteomics experiments through dataset-dependent ranking of normalization scaling factors&lt;/title&gt;&lt;secondary-title&gt;Proteomics&lt;/secondary-title&gt;&lt;/titles&gt;&lt;periodical&gt;&lt;full-title&gt;Proteomics&lt;/full-title&gt;&lt;/periodical&gt;&lt;pages&gt;4736-41&lt;/pages&gt;&lt;volume&gt;11&lt;/volume&gt;&lt;number&gt;24&lt;/number&gt;&lt;edition&gt;2011/11/01&lt;/edition&gt;&lt;keywords&gt;&lt;keyword&gt;Biometry/*methods&lt;/keyword&gt;&lt;keyword&gt;Chromatography, Liquid/methods&lt;/keyword&gt;&lt;keyword&gt;Data Interpretation, Statistical&lt;/keyword&gt;&lt;keyword&gt;Mass Spectrometry/methods&lt;/keyword&gt;&lt;keyword&gt;Peptides&lt;/keyword&gt;&lt;keyword&gt;Proteins/analysis&lt;/keyword&gt;&lt;keyword&gt;Proteomics/instrumentation/*methods&lt;/keyword&gt;&lt;/keywords&gt;&lt;dates&gt;&lt;year&gt;2011&lt;/year&gt;&lt;pub-dates&gt;&lt;date&gt;Dec&lt;/date&gt;&lt;/pub-dates&gt;&lt;/dates&gt;&lt;isbn&gt;1615-9861 (Electronic)&amp;#xD;1615-9853 (Linking)&lt;/isbn&gt;&lt;accession-num&gt;22038874&lt;/accession-num&gt;&lt;urls&gt;&lt;related-urls&gt;&lt;url&gt;https://www.ncbi.nlm.nih.gov/pubmed/22038874&lt;/url&gt;&lt;/related-urls&gt;&lt;/urls&gt;&lt;custom2&gt;PMC3517140&lt;/custom2&gt;&lt;electronic-resource-num&gt;10.1002/pmic.201100078&lt;/electronic-resource-num&gt;&lt;/record&gt;&lt;/Cite&gt;&lt;/EndNote&gt;</w:instrText>
+      </w:r>
+      <w:r>
+        <w:fldChar w:fldCharType="separate"/>
+      </w:r>
+      <w:r>
+        <w:rPr>
+          <w:noProof/>
+        </w:rPr>
+        <w:t>[4]</w:t>
+      </w:r>
+      <w:r>
+        <w:fldChar w:fldCharType="end"/>
+      </w:r>
+      <w:r>
+        <w:t xml:space="preserve">. </w:t>
+      </w:r>
+      <w:commentRangeEnd w:id="8"/>
+      <w:r>
+        <w:rPr>
+          <w:rStyle w:val="CommentReference"/>
+        </w:rPr>
+        <w:commentReference w:id="8"/>
+      </w:r>
+      <w:commentRangeStart w:id="9"/>
       <w:r>
         <w:t>Normalyzer</w:t>
       </w:r>
-      <w:proofErr w:type="spellEnd"/>
-      <w:r>
-        <w:t xml:space="preserve">, </w:t>
-      </w:r>
-      <w:proofErr w:type="spellStart"/>
-      <w:r>
-        <w:t>respectivly</w:t>
-      </w:r>
-      <w:proofErr w:type="spellEnd"/>
-      <w:r>
-        <w:t xml:space="preserve">. </w:t>
-      </w:r>
-      <w:commentRangeStart w:id="6"/>
-      <w:r>
-        <w:t>SPAN combines e</w:t>
-      </w:r>
-      <w:r>
-        <w:t>ight peptides selection methods</w:t>
-      </w:r>
-      <w:r>
-        <w:t xml:space="preserve"> to select peptides subsequentl</w:t>
-      </w:r>
-      <w:r>
-        <w:t>y used during the normalization</w:t>
-      </w:r>
-      <w:r>
-        <w:t xml:space="preserve"> and </w:t>
-      </w:r>
-      <w:r>
-        <w:t xml:space="preserve">five </w:t>
-      </w:r>
-      <w:r>
-        <w:t xml:space="preserve">methods for </w:t>
-      </w:r>
-      <w:r>
-        <w:t xml:space="preserve">normalization </w:t>
-      </w:r>
-      <w:r>
-        <w:fldChar w:fldCharType="begin"/>
-      </w:r>
-      <w:r>
-        <w:instrText xml:space="preserve"> ADDIN EN.CITE &lt;EndNote&gt;&lt;Cite&gt;&lt;Author&gt;Webb-Robertson&lt;/Author&gt;&lt;Year&gt;2011&lt;/Year&gt;&lt;RecNum&gt;5&lt;/RecNum&gt;&lt;DisplayText&gt;[4]&lt;/DisplayText&gt;&lt;record&gt;&lt;rec-number&gt;5&lt;/rec-number&gt;&lt;foreign-keys&gt;&lt;key app="EN" db-id="z0s0zd5r90zxp6ewrstxfxtdrxxavtda2e9f" timestamp="1576782509"&gt;5&lt;/key&gt;&lt;/foreign-keys&gt;&lt;ref-type name="Journal Article"&gt;17&lt;/ref-type&gt;&lt;contributors&gt;&lt;authors&gt;&lt;author&gt;Webb-Robertson, B. J.&lt;/author&gt;&lt;author&gt;Matzke, M. M.&lt;/author&gt;&lt;author&gt;Jacobs, J. M.&lt;/author&gt;&lt;author&gt;Pounds, J. G.&lt;/author&gt;&lt;author&gt;Waters, K. M.&lt;/author&gt;&lt;/authors&gt;&lt;/contributors&gt;&lt;auth-address&gt;Pacific Northwest National Laboratory, USA. bj@pnl.gov&lt;/auth-address&gt;&lt;titles&gt;&lt;title&gt;A statistical selection strategy for normalization procedures in LC-MS proteomics experiments through dataset-dependent ranking of normalization scaling factors&lt;/title&gt;&lt;secondary-title&gt;Proteomics&lt;/secondary-title&gt;&lt;/titles&gt;&lt;periodical&gt;&lt;full-title&gt;Proteomics&lt;/full-title&gt;&lt;/periodical&gt;&lt;pages&gt;4736-41&lt;/pages&gt;&lt;volume&gt;11&lt;/volume&gt;&lt;number&gt;24&lt;/number&gt;&lt;edition&gt;2011/11/01&lt;/edition&gt;&lt;keywords&gt;&lt;keyword&gt;Biometry/*methods&lt;/keyword&gt;&lt;keyword&gt;Chromatography, Liquid/methods&lt;/keyword&gt;&lt;keyword&gt;Data Interpretation, Statistical&lt;/keyword&gt;&lt;keyword&gt;Mass Spectrometry/methods&lt;/keyword&gt;&lt;keyword&gt;Peptides&lt;/keyword&gt;&lt;keyword&gt;Proteins/analysis&lt;/keyword&gt;&lt;keyword&gt;Proteomics/instrumentation/*methods&lt;/keyword&gt;&lt;/keywords&gt;&lt;dates&gt;&lt;year&gt;2011&lt;/year&gt;&lt;pub-dates&gt;&lt;date&gt;Dec&lt;/date&gt;&lt;/pub-dates&gt;&lt;/dates&gt;&lt;isbn&gt;1615-9861 (Electronic)&amp;#xD;1615-9853 (Linking)&lt;/isbn&gt;&lt;accession-num&gt;22038874&lt;/accession-num&gt;&lt;urls&gt;&lt;related-urls&gt;&lt;url&gt;https://www.ncbi.nlm.nih.gov/pubmed/22038874&lt;/url&gt;&lt;/related-urls&gt;&lt;/urls&gt;&lt;custom2&gt;PMC3517140&lt;/custom2&gt;&lt;electronic-resource-num&gt;10.1002/pmic.201100078&lt;/electronic-resource-num&gt;&lt;/record&gt;&lt;/Cite&gt;&lt;/EndNote&gt;</w:instrText>
-      </w:r>
-      <w:r>
-        <w:fldChar w:fldCharType="separate"/>
-      </w:r>
-      <w:r>
-        <w:rPr>
-          <w:noProof/>
-        </w:rPr>
-        <w:t>[4]</w:t>
-      </w:r>
-      <w:r>
-        <w:fldChar w:fldCharType="end"/>
-      </w:r>
-      <w:r>
-        <w:t xml:space="preserve">. </w:t>
-      </w:r>
-      <w:commentRangeEnd w:id="6"/>
-      <w:r>
-        <w:rPr>
-          <w:rStyle w:val="CommentReference"/>
-        </w:rPr>
-        <w:commentReference w:id="6"/>
-      </w:r>
-      <w:commentRangeStart w:id="7"/>
-      <w:proofErr w:type="spellStart"/>
-      <w:r>
-        <w:t>Normalyzer</w:t>
-      </w:r>
-      <w:proofErr w:type="spellEnd"/>
       <w:r>
         <w:t xml:space="preserve"> includes popular normalization methods such as </w:t>
       </w:r>
@@ -692,7 +680,7 @@
       <w:r>
         <w:t xml:space="preserve">. The performance of each normalization methods is individually evaluated by comparing their </w:t>
       </w:r>
-      <w:commentRangeStart w:id="8"/>
+      <w:commentRangeStart w:id="10"/>
       <w:r>
         <w:t>pooled coefficient of variance (PCV), pooled median absolute deviation (PMAD), and pooled estimate of variance (PEV)</w:t>
       </w:r>
@@ -720,19 +708,19 @@
       <w:r>
         <w:t xml:space="preserve">. </w:t>
       </w:r>
-      <w:commentRangeEnd w:id="7"/>
+      <w:commentRangeEnd w:id="9"/>
       <w:r>
         <w:rPr>
           <w:rStyle w:val="CommentReference"/>
         </w:rPr>
-        <w:commentReference w:id="7"/>
-      </w:r>
-      <w:commentRangeEnd w:id="8"/>
+        <w:commentReference w:id="9"/>
+      </w:r>
+      <w:commentRangeEnd w:id="10"/>
       <w:r>
         <w:rPr>
           <w:rStyle w:val="CommentReference"/>
         </w:rPr>
-        <w:commentReference w:id="8"/>
+        <w:commentReference w:id="10"/>
       </w:r>
       <w:r>
         <w:t xml:space="preserve">However, there remains an outstanding need for a </w:t>
@@ -906,7 +894,7 @@
       <w:r>
         <w:t>(</w:t>
       </w:r>
-      <w:hyperlink r:id="rId10" w:history="1">
+      <w:hyperlink r:id="rId9" w:history="1">
         <w:r>
           <w:rPr>
             <w:rStyle w:val="Hyperlink"/>
@@ -959,7 +947,7 @@
       <w:r>
         <w:t>can be downloaded from GitHub (</w:t>
       </w:r>
-      <w:hyperlink r:id="rId11" w:history="1">
+      <w:hyperlink r:id="rId10" w:history="1">
         <w:r>
           <w:rPr>
             <w:rStyle w:val="Hyperlink"/>
@@ -1028,16 +1016,16 @@
       <w:r>
         <w:t xml:space="preserve">software such as </w:t>
       </w:r>
-      <w:commentRangeStart w:id="9"/>
+      <w:commentRangeStart w:id="11"/>
       <w:r>
         <w:t>XXX</w:t>
       </w:r>
-      <w:commentRangeEnd w:id="9"/>
+      <w:commentRangeEnd w:id="11"/>
       <w:r>
         <w:rPr>
           <w:rStyle w:val="CommentReference"/>
         </w:rPr>
-        <w:commentReference w:id="9"/>
+        <w:commentReference w:id="11"/>
       </w:r>
       <w:r>
         <w:t xml:space="preserve"> </w:t>
@@ -1550,16 +1538,16 @@
       <w:r>
         <w:t xml:space="preserve"> proteiNorm employs the R package </w:t>
       </w:r>
-      <w:commentRangeStart w:id="10"/>
+      <w:commentRangeStart w:id="12"/>
       <w:r>
         <w:t>DAtest</w:t>
       </w:r>
-      <w:commentRangeEnd w:id="10"/>
+      <w:commentRangeEnd w:id="12"/>
       <w:r>
         <w:rPr>
           <w:rStyle w:val="CommentReference"/>
         </w:rPr>
-        <w:commentReference w:id="10"/>
+        <w:commentReference w:id="12"/>
       </w:r>
       <w:r>
         <w:t xml:space="preserve"> </w:t>
@@ -1606,16 +1594,16 @@
       <w:r>
         <w:t xml:space="preserve">the comparison of the normalization methods and a heatmap visualizing patterns of missing values (missing at random (MAR) or missing not at random (MNAR)). The current implementation of proteiNorm provides the following </w:t>
       </w:r>
-      <w:commentRangeStart w:id="11"/>
+      <w:commentRangeStart w:id="13"/>
       <w:r>
         <w:t>imputation methods</w:t>
       </w:r>
-      <w:commentRangeEnd w:id="11"/>
+      <w:commentRangeEnd w:id="13"/>
       <w:r>
         <w:rPr>
           <w:rStyle w:val="CommentReference"/>
         </w:rPr>
-        <w:commentReference w:id="11"/>
+        <w:commentReference w:id="13"/>
       </w:r>
       <w:r>
         <w:t xml:space="preserve">: </w:t>
@@ -1623,16 +1611,16 @@
       <w:r>
         <w:t>k-nearest neighbors (</w:t>
       </w:r>
-      <w:commentRangeStart w:id="12"/>
+      <w:commentRangeStart w:id="14"/>
       <w:r>
         <w:t>KNN</w:t>
       </w:r>
-      <w:commentRangeEnd w:id="12"/>
+      <w:commentRangeEnd w:id="14"/>
       <w:r>
         <w:rPr>
           <w:rStyle w:val="CommentReference"/>
         </w:rPr>
-        <w:commentReference w:id="12"/>
+        <w:commentReference w:id="14"/>
       </w:r>
       <w:r>
         <w:t>)</w:t>
@@ -1667,16 +1655,16 @@
       <w:r>
         <w:t xml:space="preserve"> (</w:t>
       </w:r>
-      <w:commentRangeStart w:id="13"/>
+      <w:commentRangeStart w:id="15"/>
       <w:r>
         <w:t>QRILC</w:t>
       </w:r>
-      <w:commentRangeEnd w:id="13"/>
+      <w:commentRangeEnd w:id="15"/>
       <w:r>
         <w:rPr>
           <w:rStyle w:val="CommentReference"/>
         </w:rPr>
-        <w:commentReference w:id="13"/>
+        <w:commentReference w:id="15"/>
       </w:r>
       <w:r>
         <w:t>)</w:t>
@@ -1717,18 +1705,18 @@
       <w:r>
         <w:t xml:space="preserve"> (</w:t>
       </w:r>
-      <w:commentRangeStart w:id="14"/>
+      <w:commentRangeStart w:id="16"/>
       <w:proofErr w:type="spellStart"/>
       <w:r>
         <w:t>MinDet</w:t>
       </w:r>
-      <w:commentRangeEnd w:id="14"/>
+      <w:commentRangeEnd w:id="16"/>
       <w:proofErr w:type="spellEnd"/>
       <w:r>
         <w:rPr>
           <w:rStyle w:val="CommentReference"/>
         </w:rPr>
-        <w:commentReference w:id="14"/>
+        <w:commentReference w:id="16"/>
       </w:r>
       <w:r>
         <w:t>)</w:t>
@@ -1769,18 +1757,18 @@
       <w:r>
         <w:t xml:space="preserve"> (</w:t>
       </w:r>
-      <w:commentRangeStart w:id="15"/>
+      <w:commentRangeStart w:id="17"/>
       <w:proofErr w:type="spellStart"/>
       <w:r>
         <w:t>MinProb</w:t>
       </w:r>
-      <w:commentRangeEnd w:id="15"/>
+      <w:commentRangeEnd w:id="17"/>
       <w:proofErr w:type="spellEnd"/>
       <w:r>
         <w:rPr>
           <w:rStyle w:val="CommentReference"/>
         </w:rPr>
-        <w:commentReference w:id="15"/>
+        <w:commentReference w:id="17"/>
       </w:r>
       <w:r>
         <w:t>)</w:t>
@@ -1853,7 +1841,7 @@
       <w:r>
         <w:t xml:space="preserve"> (</w:t>
       </w:r>
-      <w:commentRangeStart w:id="16"/>
+      <w:commentRangeStart w:id="18"/>
       <w:r>
         <w:t>on</w:t>
       </w:r>
@@ -1863,12 +1851,12 @@
       <w:r>
         <w:t xml:space="preserve"> scale</w:t>
       </w:r>
-      <w:commentRangeEnd w:id="16"/>
+      <w:commentRangeEnd w:id="18"/>
       <w:r>
         <w:rPr>
           <w:rStyle w:val="CommentReference"/>
         </w:rPr>
-        <w:commentReference w:id="16"/>
+        <w:commentReference w:id="18"/>
       </w:r>
       <w:r>
         <w:t>), and n</w:t>
@@ -2258,15 +2246,7 @@
       </w:r>
       <w:proofErr w:type="spellEnd"/>
       <w:r>
-        <w:t xml:space="preserve">”). </w:t>
-      </w:r>
-      <w:proofErr w:type="gramStart"/>
-      <w:r>
-        <w:t>Generally</w:t>
-      </w:r>
-      <w:proofErr w:type="gramEnd"/>
-      <w:r>
-        <w:t xml:space="preserve"> the last paragraph of the paper is the place to acknowledge people, organizations, and financing (you may state grant numbers and sponsors here). Follow the journal’s guidelines on what to include in the Acknowledgments section.</w:t>
+        <w:t>”). Generally the last paragraph of the paper is the place to acknowledge people, organizations, and financing (you may state grant numbers and sponsors here). Follow the journal’s guidelines on what to include in the Acknowledgments section.</w:t>
       </w:r>
     </w:p>
     <w:p>
@@ -2641,8 +2621,8 @@
       </w:pPr>
     </w:p>
     <w:sectPr>
-      <w:footerReference w:type="even" r:id="rId12"/>
-      <w:footerReference w:type="default" r:id="rId13"/>
+      <w:footerReference w:type="even" r:id="rId11"/>
+      <w:footerReference w:type="default" r:id="rId12"/>
       <w:type w:val="continuous"/>
       <w:pgSz w:w="12240" w:h="15840"/>
       <w:pgMar w:top="1440" w:right="1440" w:bottom="1440" w:left="1440" w:header="0" w:footer="0" w:gutter="0"/>
@@ -2654,8 +2634,8 @@
 </file>
 
 <file path=word/comments.xml><?xml version="1.0" encoding="utf-8"?>
-<w:comments xmlns:wpc="http://schemas.microsoft.com/office/word/2010/wordprocessingCanvas" xmlns:cx="http://schemas.microsoft.com/office/drawing/2014/chartex" xmlns:cx1="http://schemas.microsoft.com/office/drawing/2015/9/8/chartex" xmlns:cx2="http://schemas.microsoft.com/office/drawing/2015/10/21/chartex" xmlns:cx3="http://schemas.microsoft.com/office/drawing/2016/5/9/chartex" xmlns:cx4="http://schemas.microsoft.com/office/drawing/2016/5/10/chartex" xmlns:cx5="http://schemas.microsoft.com/office/drawing/2016/5/11/chartex" xmlns:cx6="http://schemas.microsoft.com/office/drawing/2016/5/12/chartex" xmlns:cx7="http://schemas.microsoft.com/office/drawing/2016/5/13/chartex" xmlns:cx8="http://schemas.microsoft.com/office/drawing/2016/5/14/chartex" xmlns:mc="http://schemas.openxmlformats.org/markup-compatibility/2006" xmlns:aink="http://schemas.microsoft.com/office/drawing/2016/ink" xmlns:am3d="http://schemas.microsoft.com/office/drawing/2017/model3d" xmlns:o="urn:schemas-microsoft-com:office:office" xmlns:r="http://schemas.openxmlformats.org/officeDocument/2006/relationships" xmlns:m="http://schemas.openxmlformats.org/officeDocument/2006/math" xmlns:v="urn:schemas-microsoft-com:vml" xmlns:wp14="http://schemas.microsoft.com/office/word/2010/wordprocessingDrawing" xmlns:wp="http://schemas.openxmlformats.org/drawingml/2006/wordprocessingDrawing" xmlns:w10="urn:schemas-microsoft-com:office:word" xmlns:w="http://schemas.openxmlformats.org/wordprocessingml/2006/main" xmlns:w14="http://schemas.microsoft.com/office/word/2010/wordml" xmlns:w15="http://schemas.microsoft.com/office/word/2012/wordml" xmlns:w16cid="http://schemas.microsoft.com/office/word/2016/wordml/cid" xmlns:w16se="http://schemas.microsoft.com/office/word/2015/wordml/symex" xmlns:wpg="http://schemas.microsoft.com/office/word/2010/wordprocessingGroup" xmlns:wpi="http://schemas.microsoft.com/office/word/2010/wordprocessingInk" xmlns:wne="http://schemas.microsoft.com/office/word/2006/wordml" xmlns:wps="http://schemas.microsoft.com/office/word/2010/wordprocessingShape" mc:Ignorable="w14 w15 w16se w16cid wp14">
-  <w:comment w:id="0" w:author="Graw, Stefan H" w:date="2019-12-18T13:32:00Z" w:initials="GSH">
+<w:comments xmlns:wpc="http://schemas.microsoft.com/office/word/2010/wordprocessingCanvas" xmlns:cx="http://schemas.microsoft.com/office/drawing/2014/chartex" xmlns:cx1="http://schemas.microsoft.com/office/drawing/2015/9/8/chartex" xmlns:mc="http://schemas.openxmlformats.org/markup-compatibility/2006" xmlns:o="urn:schemas-microsoft-com:office:office" xmlns:r="http://schemas.openxmlformats.org/officeDocument/2006/relationships" xmlns:m="http://schemas.openxmlformats.org/officeDocument/2006/math" xmlns:v="urn:schemas-microsoft-com:vml" xmlns:wp14="http://schemas.microsoft.com/office/word/2010/wordprocessingDrawing" xmlns:wp="http://schemas.openxmlformats.org/drawingml/2006/wordprocessingDrawing" xmlns:w10="urn:schemas-microsoft-com:office:word" xmlns:w="http://schemas.openxmlformats.org/wordprocessingml/2006/main" xmlns:w14="http://schemas.microsoft.com/office/word/2010/wordml" xmlns:w15="http://schemas.microsoft.com/office/word/2012/wordml" xmlns:w16se="http://schemas.microsoft.com/office/word/2015/wordml/symex" xmlns:wpg="http://schemas.microsoft.com/office/word/2010/wordprocessingGroup" xmlns:wpi="http://schemas.microsoft.com/office/word/2010/wordprocessingInk" xmlns:wne="http://schemas.microsoft.com/office/word/2006/wordml" xmlns:wps="http://schemas.microsoft.com/office/word/2010/wordprocessingShape" mc:Ignorable="w14 w15 w16se wp14">
+  <w:comment w:id="0" w:author="Graw, Stefan H" w:date="2020-01-08T09:39:00Z" w:initials="GSH">
     <w:p>
       <w:pPr>
         <w:pStyle w:val="CommentText"/>
@@ -2667,11 +2647,29 @@
         <w:annotationRef/>
       </w:r>
       <w:r>
+        <w:t>Max 200 words</w:t>
+      </w:r>
+      <w:bookmarkStart w:id="1" w:name="_GoBack"/>
+      <w:bookmarkEnd w:id="1"/>
+    </w:p>
+  </w:comment>
+  <w:comment w:id="2" w:author="Graw, Stefan H" w:date="2019-12-18T13:32:00Z" w:initials="GSH">
+    <w:p>
+      <w:pPr>
+        <w:pStyle w:val="CommentText"/>
+      </w:pPr>
+      <w:r>
+        <w:rPr>
+          <w:rStyle w:val="CommentReference"/>
+        </w:rPr>
+        <w:annotationRef/>
+      </w:r>
+      <w:r>
         <w:t xml:space="preserve">Reference the newest machine </w:t>
       </w:r>
     </w:p>
   </w:comment>
-  <w:comment w:id="1" w:author="Graw, Stefan H" w:date="2019-12-19T09:40:00Z" w:initials="GSH">
+  <w:comment w:id="3" w:author="Graw, Stefan H" w:date="2019-12-19T09:40:00Z" w:initials="GSH">
     <w:p>
       <w:pPr>
         <w:pStyle w:val="CommentText"/>
@@ -2682,83 +2680,73 @@
         </w:rPr>
         <w:annotationRef/>
       </w:r>
+      <w:r>
+        <w:t>Normalyzer: a tool for rapid evaluation of normalization methods for omics data sets.</w:t>
+      </w:r>
+    </w:p>
+    <w:p>
+      <w:pPr>
+        <w:pStyle w:val="CommentText"/>
+      </w:pPr>
+      <w:r>
+        <w:t xml:space="preserve">Chawade A, </w:t>
+      </w:r>
       <w:proofErr w:type="spellStart"/>
       <w:r>
-        <w:t>Normalyzer</w:t>
+        <w:t>Alexandersson</w:t>
       </w:r>
       <w:proofErr w:type="spellEnd"/>
       <w:r>
-        <w:t>: a tool for rapid evaluation of normalization methods for omics data sets.</w:t>
+        <w:t xml:space="preserve"> E, Levander F</w:t>
       </w:r>
     </w:p>
     <w:p>
       <w:pPr>
         <w:pStyle w:val="CommentText"/>
       </w:pPr>
+      <w:r>
+        <w:t>J Proteome Res. 2014 Jun 6; 13(6):3114-20.</w:t>
+      </w:r>
+    </w:p>
+  </w:comment>
+  <w:comment w:id="4" w:author="Graw, Stefan H" w:date="2019-12-18T14:50:00Z" w:initials="GSH">
+    <w:p>
+      <w:pPr>
+        <w:pStyle w:val="CommentText"/>
+      </w:pPr>
+      <w:r>
+        <w:rPr>
+          <w:rStyle w:val="CommentReference"/>
+        </w:rPr>
+        <w:annotationRef/>
+      </w:r>
+      <w:r>
+        <w:t xml:space="preserve">A systematic evaluation of normalization methods in quantitative label-free proteomics </w:t>
+      </w:r>
+    </w:p>
+    <w:p>
+      <w:pPr>
+        <w:pStyle w:val="CommentText"/>
+      </w:pPr>
       <w:proofErr w:type="spellStart"/>
       <w:r>
-        <w:t>Chawade</w:t>
+        <w:t>Tommi</w:t>
       </w:r>
       <w:proofErr w:type="spellEnd"/>
       <w:r>
-        <w:t xml:space="preserve"> A, </w:t>
+        <w:t xml:space="preserve"> Välikangas, </w:t>
       </w:r>
       <w:proofErr w:type="spellStart"/>
       <w:r>
-        <w:t>Alexandersson</w:t>
+        <w:t>Tomi</w:t>
       </w:r>
       <w:proofErr w:type="spellEnd"/>
       <w:r>
-        <w:t xml:space="preserve"> E, Levander F</w:t>
-      </w:r>
-    </w:p>
-    <w:p>
-      <w:pPr>
-        <w:pStyle w:val="CommentText"/>
-      </w:pPr>
-      <w:r>
-        <w:t>J Proteome Res. 2014 Jun 6; 13(6):3114-20.</w:t>
+        <w:t xml:space="preserve"> Suomi, Laura L Elo</w:t>
       </w:r>
     </w:p>
   </w:comment>
-  <w:comment w:id="2" w:author="Graw, Stefan H" w:date="2019-12-18T14:50:00Z" w:initials="GSH">
-    <w:p>
-      <w:pPr>
-        <w:pStyle w:val="CommentText"/>
-      </w:pPr>
-      <w:r>
-        <w:rPr>
-          <w:rStyle w:val="CommentReference"/>
-        </w:rPr>
-        <w:annotationRef/>
-      </w:r>
-      <w:r>
-        <w:t xml:space="preserve">A systematic evaluation of normalization methods in quantitative label-free proteomics </w:t>
-      </w:r>
-    </w:p>
-    <w:p>
-      <w:pPr>
-        <w:pStyle w:val="CommentText"/>
-      </w:pPr>
-      <w:proofErr w:type="spellStart"/>
-      <w:r>
-        <w:t>Tommi</w:t>
-      </w:r>
-      <w:proofErr w:type="spellEnd"/>
-      <w:r>
-        <w:t xml:space="preserve"> </w:t>
-      </w:r>
-      <w:proofErr w:type="spellStart"/>
-      <w:r>
-        <w:t>Välikangas</w:t>
-      </w:r>
-      <w:proofErr w:type="spellEnd"/>
-      <w:r>
-        <w:t>, Tomi Suomi, Laura L Elo</w:t>
-      </w:r>
-    </w:p>
-  </w:comment>
-  <w:comment w:id="3" w:author="Graw, Stefan H" w:date="2019-12-19T09:57:00Z" w:initials="GSH">
+  <w:comment w:id="5" w:author="Graw, Stefan H" w:date="2019-12-19T09:57:00Z" w:initials="GSH">
     <w:p>
       <w:pPr>
         <w:spacing w:after="0"/>
@@ -2839,10 +2827,93 @@
           <w:color w:val="303030"/>
           <w:sz w:val="20"/>
         </w:rPr>
-        <w:t>BMC Bioinformatics. 2012; 13 Suppl 16(</w:t>
-      </w:r>
-      <w:proofErr w:type="gramStart"/>
-      <w:r>
+        <w:t>BMC Bioinformatics. 2012; 13 Suppl 16():S5.</w:t>
+      </w:r>
+    </w:p>
+    <w:p>
+      <w:pPr>
+        <w:pStyle w:val="CommentText"/>
+      </w:pPr>
+    </w:p>
+  </w:comment>
+  <w:comment w:id="6" w:author="Graw, Stefan H" w:date="2019-12-19T10:30:00Z" w:initials="GSH">
+    <w:p>
+      <w:pPr>
+        <w:pStyle w:val="CommentText"/>
+      </w:pPr>
+      <w:r>
+        <w:rPr>
+          <w:rStyle w:val="CommentReference"/>
+        </w:rPr>
+        <w:annotationRef/>
+      </w:r>
+      <w:r>
+        <w:rPr>
+          <w:rStyle w:val="CommentReference"/>
+        </w:rPr>
+        <w:annotationRef/>
+      </w:r>
+      <w:r>
+        <w:t xml:space="preserve">A systematic evaluation of normalization methods in quantitative label-free proteomics </w:t>
+      </w:r>
+    </w:p>
+    <w:p>
+      <w:pPr>
+        <w:pStyle w:val="CommentText"/>
+      </w:pPr>
+      <w:proofErr w:type="spellStart"/>
+      <w:r>
+        <w:t>Tommi</w:t>
+      </w:r>
+      <w:proofErr w:type="spellEnd"/>
+      <w:r>
+        <w:t xml:space="preserve"> Välikangas, </w:t>
+      </w:r>
+      <w:proofErr w:type="spellStart"/>
+      <w:r>
+        <w:t>Tomi</w:t>
+      </w:r>
+      <w:proofErr w:type="spellEnd"/>
+      <w:r>
+        <w:t xml:space="preserve"> Suomi, Laura L Elo</w:t>
+      </w:r>
+    </w:p>
+    <w:p>
+      <w:pPr>
+        <w:pStyle w:val="CommentText"/>
+      </w:pPr>
+    </w:p>
+  </w:comment>
+  <w:comment w:id="7" w:author="Graw, Stefan H" w:date="2019-12-19T10:23:00Z" w:initials="GSH">
+    <w:p>
+      <w:pPr>
+        <w:spacing w:after="0"/>
+        <w:jc w:val="left"/>
+        <w:rPr>
+          <w:rFonts w:ascii="Times New Roman" w:hAnsi="Times New Roman"/>
+          <w:szCs w:val="24"/>
+        </w:rPr>
+      </w:pPr>
+      <w:r>
+        <w:rPr>
+          <w:rStyle w:val="CommentReference"/>
+        </w:rPr>
+        <w:annotationRef/>
+      </w:r>
+      <w:r>
+        <w:rPr>
+          <w:rFonts w:ascii="Arial" w:hAnsi="Arial" w:cs="Arial"/>
+          <w:color w:val="303030"/>
+          <w:sz w:val="20"/>
+          <w:shd w:val="clear" w:color="auto" w:fill="FFFFFF"/>
+        </w:rPr>
+        <w:t>A statistical selection strategy for normalization procedures in LC-MS proteomics experiments through dataset-dependent ranking of normalization scaling factors.</w:t>
+      </w:r>
+    </w:p>
+    <w:p>
+      <w:pPr>
+        <w:spacing w:after="0"/>
+        <w:jc w:val="left"/>
         <w:rPr>
           <w:rFonts w:ascii="Arial" w:hAnsi="Arial" w:cs="Arial"/>
           <w:i/>
@@ -2850,9 +2921,7 @@
           <w:color w:val="303030"/>
           <w:sz w:val="20"/>
         </w:rPr>
-        <w:t>):S</w:t>
-      </w:r>
-      <w:proofErr w:type="gramEnd"/>
+      </w:pPr>
       <w:r>
         <w:rPr>
           <w:rFonts w:ascii="Arial" w:hAnsi="Arial" w:cs="Arial"/>
@@ -2861,87 +2930,7 @@
           <w:color w:val="303030"/>
           <w:sz w:val="20"/>
         </w:rPr>
-        <w:t>5.</w:t>
-      </w:r>
-    </w:p>
-    <w:p>
-      <w:pPr>
-        <w:pStyle w:val="CommentText"/>
-      </w:pPr>
-    </w:p>
-  </w:comment>
-  <w:comment w:id="4" w:author="Graw, Stefan H" w:date="2019-12-19T10:30:00Z" w:initials="GSH">
-    <w:p>
-      <w:pPr>
-        <w:pStyle w:val="CommentText"/>
-      </w:pPr>
-      <w:r>
-        <w:rPr>
-          <w:rStyle w:val="CommentReference"/>
-        </w:rPr>
-        <w:annotationRef/>
-      </w:r>
-      <w:r>
-        <w:rPr>
-          <w:rStyle w:val="CommentReference"/>
-        </w:rPr>
-        <w:annotationRef/>
-      </w:r>
-      <w:r>
-        <w:t xml:space="preserve">A systematic evaluation of normalization methods in quantitative label-free proteomics </w:t>
-      </w:r>
-    </w:p>
-    <w:p>
-      <w:pPr>
-        <w:pStyle w:val="CommentText"/>
-      </w:pPr>
-      <w:proofErr w:type="spellStart"/>
-      <w:r>
-        <w:t>Tommi</w:t>
-      </w:r>
-      <w:proofErr w:type="spellEnd"/>
-      <w:r>
-        <w:t xml:space="preserve"> </w:t>
-      </w:r>
-      <w:proofErr w:type="spellStart"/>
-      <w:r>
-        <w:t>Välikangas</w:t>
-      </w:r>
-      <w:proofErr w:type="spellEnd"/>
-      <w:r>
-        <w:t>, Tomi Suomi, Laura L Elo</w:t>
-      </w:r>
-    </w:p>
-    <w:p>
-      <w:pPr>
-        <w:pStyle w:val="CommentText"/>
-      </w:pPr>
-    </w:p>
-  </w:comment>
-  <w:comment w:id="5" w:author="Graw, Stefan H" w:date="2019-12-19T10:23:00Z" w:initials="GSH">
-    <w:p>
-      <w:pPr>
-        <w:spacing w:after="0"/>
-        <w:jc w:val="left"/>
-        <w:rPr>
-          <w:rFonts w:ascii="Times New Roman" w:hAnsi="Times New Roman"/>
-          <w:szCs w:val="24"/>
-        </w:rPr>
-      </w:pPr>
-      <w:r>
-        <w:rPr>
-          <w:rStyle w:val="CommentReference"/>
-        </w:rPr>
-        <w:annotationRef/>
-      </w:r>
-      <w:r>
-        <w:rPr>
-          <w:rFonts w:ascii="Arial" w:hAnsi="Arial" w:cs="Arial"/>
-          <w:color w:val="303030"/>
-          <w:sz w:val="20"/>
-          <w:shd w:val="clear" w:color="auto" w:fill="FFFFFF"/>
-        </w:rPr>
-        <w:t>A statistical selection strategy for normalization procedures in LC-MS proteomics experiments through dataset-dependent ranking of normalization scaling factors.</w:t>
+        <w:t>Webb-Robertson BJ, Matzke MM, Jacobs JM, Pounds JG, Waters KM</w:t>
       </w:r>
     </w:p>
     <w:p>
@@ -2964,7 +2953,39 @@
           <w:color w:val="303030"/>
           <w:sz w:val="20"/>
         </w:rPr>
-        <w:t>Webb-Robertson BJ, Matzke MM, Jacobs JM, Pounds JG, Waters KM</w:t>
+        <w:t>Proteomics. 2011 Dec; 11(24):4736-41.</w:t>
+      </w:r>
+    </w:p>
+    <w:p>
+      <w:pPr>
+        <w:pStyle w:val="CommentText"/>
+      </w:pPr>
+    </w:p>
+  </w:comment>
+  <w:comment w:id="8" w:author="Graw, Stefan H" w:date="2019-12-19T10:46:00Z" w:initials="GSH">
+    <w:p>
+      <w:pPr>
+        <w:spacing w:after="0"/>
+        <w:jc w:val="left"/>
+        <w:rPr>
+          <w:rFonts w:ascii="Times New Roman" w:hAnsi="Times New Roman"/>
+          <w:szCs w:val="24"/>
+        </w:rPr>
+      </w:pPr>
+      <w:r>
+        <w:rPr>
+          <w:rStyle w:val="CommentReference"/>
+        </w:rPr>
+        <w:annotationRef/>
+      </w:r>
+      <w:r>
+        <w:rPr>
+          <w:rFonts w:ascii="Arial" w:hAnsi="Arial" w:cs="Arial"/>
+          <w:color w:val="303030"/>
+          <w:sz w:val="20"/>
+          <w:shd w:val="clear" w:color="auto" w:fill="FFFFFF"/>
+        </w:rPr>
+        <w:t>A statistical selection strategy for normalization procedures in LC-MS proteomics experiments through dataset-dependent ranking of normalization scaling factors.</w:t>
       </w:r>
     </w:p>
     <w:p>
@@ -2987,39 +3008,7 @@
           <w:color w:val="303030"/>
           <w:sz w:val="20"/>
         </w:rPr>
-        <w:t>Proteomics. 2011 Dec; 11(24):4736-41.</w:t>
-      </w:r>
-    </w:p>
-    <w:p>
-      <w:pPr>
-        <w:pStyle w:val="CommentText"/>
-      </w:pPr>
-    </w:p>
-  </w:comment>
-  <w:comment w:id="6" w:author="Graw, Stefan H" w:date="2019-12-19T10:46:00Z" w:initials="GSH">
-    <w:p>
-      <w:pPr>
-        <w:spacing w:after="0"/>
-        <w:jc w:val="left"/>
-        <w:rPr>
-          <w:rFonts w:ascii="Times New Roman" w:hAnsi="Times New Roman"/>
-          <w:szCs w:val="24"/>
-        </w:rPr>
-      </w:pPr>
-      <w:r>
-        <w:rPr>
-          <w:rStyle w:val="CommentReference"/>
-        </w:rPr>
-        <w:annotationRef/>
-      </w:r>
-      <w:r>
-        <w:rPr>
-          <w:rFonts w:ascii="Arial" w:hAnsi="Arial" w:cs="Arial"/>
-          <w:color w:val="303030"/>
-          <w:sz w:val="20"/>
-          <w:shd w:val="clear" w:color="auto" w:fill="FFFFFF"/>
-        </w:rPr>
-        <w:t>A statistical selection strategy for normalization procedures in LC-MS proteomics experiments through dataset-dependent ranking of normalization scaling factors.</w:t>
+        <w:t>Webb-Robertson BJ, Matzke MM, Jacobs JM, Pounds JG, Waters KM</w:t>
       </w:r>
     </w:p>
     <w:p>
@@ -3042,7 +3031,39 @@
           <w:color w:val="303030"/>
           <w:sz w:val="20"/>
         </w:rPr>
-        <w:t>Webb-Robertson BJ, Matzke MM, Jacobs JM, Pounds JG, Waters KM</w:t>
+        <w:t>Proteomics. 2011 Dec; 11(24):4736-41.</w:t>
+      </w:r>
+    </w:p>
+    <w:p>
+      <w:pPr>
+        <w:pStyle w:val="CommentText"/>
+      </w:pPr>
+    </w:p>
+  </w:comment>
+  <w:comment w:id="9" w:author="Graw, Stefan H" w:date="2019-12-19T10:41:00Z" w:initials="GSH">
+    <w:p>
+      <w:pPr>
+        <w:spacing w:after="0"/>
+        <w:jc w:val="left"/>
+        <w:rPr>
+          <w:rFonts w:ascii="Times New Roman" w:hAnsi="Times New Roman"/>
+          <w:szCs w:val="24"/>
+        </w:rPr>
+      </w:pPr>
+      <w:r>
+        <w:rPr>
+          <w:rStyle w:val="CommentReference"/>
+        </w:rPr>
+        <w:annotationRef/>
+      </w:r>
+      <w:r>
+        <w:rPr>
+          <w:rFonts w:ascii="Arial" w:hAnsi="Arial" w:cs="Arial"/>
+          <w:color w:val="303030"/>
+          <w:sz w:val="20"/>
+          <w:shd w:val="clear" w:color="auto" w:fill="FFFFFF"/>
+        </w:rPr>
+        <w:t>Normalyzer: a tool for rapid evaluation of normalization methods for omics data sets.</w:t>
       </w:r>
     </w:p>
     <w:p>
@@ -3065,56 +3086,10 @@
           <w:color w:val="303030"/>
           <w:sz w:val="20"/>
         </w:rPr>
-        <w:t>Proteomics. 2011 Dec; 11(24):4736-41.</w:t>
-      </w:r>
-    </w:p>
-    <w:p>
-      <w:pPr>
-        <w:pStyle w:val="CommentText"/>
-      </w:pPr>
-    </w:p>
-  </w:comment>
-  <w:comment w:id="7" w:author="Graw, Stefan H" w:date="2019-12-19T10:41:00Z" w:initials="GSH">
-    <w:p>
-      <w:pPr>
-        <w:spacing w:after="0"/>
-        <w:jc w:val="left"/>
-        <w:rPr>
-          <w:rFonts w:ascii="Times New Roman" w:hAnsi="Times New Roman"/>
-          <w:szCs w:val="24"/>
-        </w:rPr>
-      </w:pPr>
-      <w:r>
-        <w:rPr>
-          <w:rStyle w:val="CommentReference"/>
-        </w:rPr>
-        <w:annotationRef/>
+        <w:t xml:space="preserve">Chawade A, </w:t>
       </w:r>
       <w:proofErr w:type="spellStart"/>
       <w:r>
-        <w:rPr>
-          <w:rFonts w:ascii="Arial" w:hAnsi="Arial" w:cs="Arial"/>
-          <w:color w:val="303030"/>
-          <w:sz w:val="20"/>
-          <w:shd w:val="clear" w:color="auto" w:fill="FFFFFF"/>
-        </w:rPr>
-        <w:t>Normalyzer</w:t>
-      </w:r>
-      <w:proofErr w:type="spellEnd"/>
-      <w:r>
-        <w:rPr>
-          <w:rFonts w:ascii="Arial" w:hAnsi="Arial" w:cs="Arial"/>
-          <w:color w:val="303030"/>
-          <w:sz w:val="20"/>
-          <w:shd w:val="clear" w:color="auto" w:fill="FFFFFF"/>
-        </w:rPr>
-        <w:t>: a tool for rapid evaluation of normalization methods for omics data sets.</w:t>
-      </w:r>
-    </w:p>
-    <w:p>
-      <w:pPr>
-        <w:spacing w:after="0"/>
-        <w:jc w:val="left"/>
         <w:rPr>
           <w:rFonts w:ascii="Arial" w:hAnsi="Arial" w:cs="Arial"/>
           <w:i/>
@@ -3122,8 +3097,9 @@
           <w:color w:val="303030"/>
           <w:sz w:val="20"/>
         </w:rPr>
-      </w:pPr>
-      <w:proofErr w:type="spellStart"/>
+        <w:t>Alexandersson</w:t>
+      </w:r>
+      <w:proofErr w:type="spellEnd"/>
       <w:r>
         <w:rPr>
           <w:rFonts w:ascii="Arial" w:hAnsi="Arial" w:cs="Arial"/>
@@ -3132,10 +3108,13 @@
           <w:color w:val="303030"/>
           <w:sz w:val="20"/>
         </w:rPr>
-        <w:t>Chawade</w:t>
-      </w:r>
-      <w:proofErr w:type="spellEnd"/>
-      <w:r>
+        <w:t xml:space="preserve"> E, Levander F</w:t>
+      </w:r>
+    </w:p>
+    <w:p>
+      <w:pPr>
+        <w:spacing w:after="0"/>
+        <w:jc w:val="left"/>
         <w:rPr>
           <w:rFonts w:ascii="Arial" w:hAnsi="Arial" w:cs="Arial"/>
           <w:i/>
@@ -3143,9 +3122,7 @@
           <w:color w:val="303030"/>
           <w:sz w:val="20"/>
         </w:rPr>
-        <w:t xml:space="preserve"> A, </w:t>
-      </w:r>
-      <w:proofErr w:type="spellStart"/>
+      </w:pPr>
       <w:r>
         <w:rPr>
           <w:rFonts w:ascii="Arial" w:hAnsi="Arial" w:cs="Arial"/>
@@ -3154,40 +3131,6 @@
           <w:color w:val="303030"/>
           <w:sz w:val="20"/>
         </w:rPr>
-        <w:t>Alexandersson</w:t>
-      </w:r>
-      <w:proofErr w:type="spellEnd"/>
-      <w:r>
-        <w:rPr>
-          <w:rFonts w:ascii="Arial" w:hAnsi="Arial" w:cs="Arial"/>
-          <w:i/>
-          <w:iCs/>
-          <w:color w:val="303030"/>
-          <w:sz w:val="20"/>
-        </w:rPr>
-        <w:t xml:space="preserve"> E, Levander F</w:t>
-      </w:r>
-    </w:p>
-    <w:p>
-      <w:pPr>
-        <w:spacing w:after="0"/>
-        <w:jc w:val="left"/>
-        <w:rPr>
-          <w:rFonts w:ascii="Arial" w:hAnsi="Arial" w:cs="Arial"/>
-          <w:i/>
-          <w:iCs/>
-          <w:color w:val="303030"/>
-          <w:sz w:val="20"/>
-        </w:rPr>
-      </w:pPr>
-      <w:r>
-        <w:rPr>
-          <w:rFonts w:ascii="Arial" w:hAnsi="Arial" w:cs="Arial"/>
-          <w:i/>
-          <w:iCs/>
-          <w:color w:val="303030"/>
-          <w:sz w:val="20"/>
-        </w:rPr>
         <w:t>J Proteome Res. 2014 Jun 6; 13(6):3114-20.</w:t>
       </w:r>
     </w:p>
@@ -3197,7 +3140,7 @@
       </w:pPr>
     </w:p>
   </w:comment>
-  <w:comment w:id="8" w:author="Graw, Stefan H" w:date="2019-12-19T10:42:00Z" w:initials="GSH">
+  <w:comment w:id="10" w:author="Graw, Stefan H" w:date="2019-12-19T10:42:00Z" w:initials="GSH">
     <w:p>
       <w:pPr>
         <w:pStyle w:val="CommentText"/>
@@ -3213,7 +3156,7 @@
       </w:r>
     </w:p>
   </w:comment>
-  <w:comment w:id="9" w:author="Graw, Stefan H" w:date="2019-12-17T09:53:00Z" w:initials="GSH">
+  <w:comment w:id="11" w:author="Graw, Stefan H" w:date="2019-12-17T09:53:00Z" w:initials="GSH">
     <w:p>
       <w:pPr>
         <w:rPr>
@@ -3261,7 +3204,7 @@
       <w:proofErr w:type="gramEnd"/>
     </w:p>
   </w:comment>
-  <w:comment w:id="10" w:author="Graw, Stefan H" w:date="2020-01-07T11:30:00Z" w:initials="GSH">
+  <w:comment w:id="12" w:author="Graw, Stefan H" w:date="2020-01-07T11:30:00Z" w:initials="GSH">
     <w:p>
       <w:pPr>
         <w:pStyle w:val="CommentText"/>
@@ -3282,7 +3225,7 @@
       <w:proofErr w:type="spellEnd"/>
     </w:p>
   </w:comment>
-  <w:comment w:id="11" w:author="Graw, Stefan H" w:date="2020-01-07T12:27:00Z" w:initials="GSH">
+  <w:comment w:id="13" w:author="Graw, Stefan H" w:date="2020-01-07T12:27:00Z" w:initials="GSH">
     <w:p>
       <w:pPr>
         <w:pStyle w:val="CommentText"/>
@@ -3298,7 +3241,7 @@
       </w:r>
     </w:p>
   </w:comment>
-  <w:comment w:id="12" w:author="Graw, Stefan H" w:date="2020-01-07T12:11:00Z" w:initials="GSH">
+  <w:comment w:id="14" w:author="Graw, Stefan H" w:date="2020-01-07T12:11:00Z" w:initials="GSH">
     <w:p>
       <w:pPr>
         <w:pStyle w:val="HTMLPreformatted"/>
@@ -3341,7 +3284,43 @@
           <w:color w:val="000000"/>
           <w:bdr w:val="none" w:sz="0" w:space="0" w:color="auto" w:frame="1"/>
         </w:rPr>
-        <w:t>, Balasubramanian Narasimhan and Gilbert Chu (2019). impute: impute:</w:t>
+        <w:t xml:space="preserve">, </w:t>
+      </w:r>
+      <w:proofErr w:type="spellStart"/>
+      <w:r>
+        <w:rPr>
+          <w:rFonts w:ascii="Lucida Console" w:hAnsi="Lucida Console"/>
+          <w:color w:val="000000"/>
+          <w:bdr w:val="none" w:sz="0" w:space="0" w:color="auto" w:frame="1"/>
+        </w:rPr>
+        <w:t>Balasubramanian</w:t>
+      </w:r>
+      <w:proofErr w:type="spellEnd"/>
+      <w:r>
+        <w:rPr>
+          <w:rFonts w:ascii="Lucida Console" w:hAnsi="Lucida Console"/>
+          <w:color w:val="000000"/>
+          <w:bdr w:val="none" w:sz="0" w:space="0" w:color="auto" w:frame="1"/>
+        </w:rPr>
+        <w:t xml:space="preserve"> </w:t>
+      </w:r>
+      <w:proofErr w:type="spellStart"/>
+      <w:r>
+        <w:rPr>
+          <w:rFonts w:ascii="Lucida Console" w:hAnsi="Lucida Console"/>
+          <w:color w:val="000000"/>
+          <w:bdr w:val="none" w:sz="0" w:space="0" w:color="auto" w:frame="1"/>
+        </w:rPr>
+        <w:t>Narasimhan</w:t>
+      </w:r>
+      <w:proofErr w:type="spellEnd"/>
+      <w:r>
+        <w:rPr>
+          <w:rFonts w:ascii="Lucida Console" w:hAnsi="Lucida Console"/>
+          <w:color w:val="000000"/>
+          <w:bdr w:val="none" w:sz="0" w:space="0" w:color="auto" w:frame="1"/>
+        </w:rPr>
+        <w:t xml:space="preserve"> and Gilbert Chu (2019). impute: impute:</w:t>
       </w:r>
     </w:p>
     <w:p>
@@ -3390,7 +3369,7 @@
       </w:pPr>
     </w:p>
   </w:comment>
-  <w:comment w:id="13" w:author="Graw, Stefan H" w:date="2020-01-07T12:13:00Z" w:initials="GSH">
+  <w:comment w:id="15" w:author="Graw, Stefan H" w:date="2020-01-07T12:13:00Z" w:initials="GSH">
     <w:p>
       <w:pPr>
         <w:pStyle w:val="HTMLPreformatted"/>
@@ -3482,7 +3461,7 @@
       </w:pPr>
     </w:p>
   </w:comment>
-  <w:comment w:id="14" w:author="Graw, Stefan H" w:date="2020-01-07T12:14:00Z" w:initials="GSH">
+  <w:comment w:id="16" w:author="Graw, Stefan H" w:date="2020-01-07T12:14:00Z" w:initials="GSH">
     <w:p>
       <w:pPr>
         <w:pStyle w:val="HTMLPreformatted"/>
@@ -3574,7 +3553,7 @@
       </w:pPr>
     </w:p>
   </w:comment>
-  <w:comment w:id="15" w:author="Graw, Stefan H" w:date="2020-01-07T12:14:00Z" w:initials="GSH">
+  <w:comment w:id="17" w:author="Graw, Stefan H" w:date="2020-01-07T12:14:00Z" w:initials="GSH">
     <w:p>
       <w:pPr>
         <w:pStyle w:val="HTMLPreformatted"/>
@@ -3666,12 +3645,11 @@
       </w:pPr>
     </w:p>
   </w:comment>
-  <w:comment w:id="16" w:author="Graw, Stefan H" w:date="2020-01-07T12:33:00Z" w:initials="GSH">
+  <w:comment w:id="18" w:author="Graw, Stefan H" w:date="2020-01-07T12:33:00Z" w:initials="GSH">
     <w:p>
       <w:pPr>
         <w:pStyle w:val="CommentText"/>
       </w:pPr>
-      <w:bookmarkStart w:id="17" w:name="_GoBack"/>
       <w:r>
         <w:rPr>
           <w:rStyle w:val="CommentReference"/>
@@ -3679,24 +3657,16 @@
         <w:annotationRef/>
       </w:r>
       <w:r>
-        <w:t xml:space="preserve">I need to </w:t>
-      </w:r>
-      <w:proofErr w:type="gramStart"/>
-      <w:r>
-        <w:t>look into</w:t>
-      </w:r>
-      <w:proofErr w:type="gramEnd"/>
-      <w:r>
-        <w:t xml:space="preserve"> this again, the spike-ins seem to be quite small if it is on natural scale</w:t>
-      </w:r>
-      <w:bookmarkEnd w:id="17"/>
+        <w:t>I need to look into this again, the spike-ins seem to be quite small if it is on natural scale</w:t>
+      </w:r>
     </w:p>
   </w:comment>
 </w:comments>
 </file>
 
 <file path=word/commentsExtended.xml><?xml version="1.0" encoding="utf-8"?>
-<w15:commentsEx xmlns:wpc="http://schemas.microsoft.com/office/word/2010/wordprocessingCanvas" xmlns:cx="http://schemas.microsoft.com/office/drawing/2014/chartex" xmlns:cx1="http://schemas.microsoft.com/office/drawing/2015/9/8/chartex" xmlns:cx2="http://schemas.microsoft.com/office/drawing/2015/10/21/chartex" xmlns:cx3="http://schemas.microsoft.com/office/drawing/2016/5/9/chartex" xmlns:cx4="http://schemas.microsoft.com/office/drawing/2016/5/10/chartex" xmlns:cx5="http://schemas.microsoft.com/office/drawing/2016/5/11/chartex" xmlns:cx6="http://schemas.microsoft.com/office/drawing/2016/5/12/chartex" xmlns:cx7="http://schemas.microsoft.com/office/drawing/2016/5/13/chartex" xmlns:cx8="http://schemas.microsoft.com/office/drawing/2016/5/14/chartex" xmlns:mc="http://schemas.openxmlformats.org/markup-compatibility/2006" xmlns:aink="http://schemas.microsoft.com/office/drawing/2016/ink" xmlns:am3d="http://schemas.microsoft.com/office/drawing/2017/model3d" xmlns:o="urn:schemas-microsoft-com:office:office" xmlns:r="http://schemas.openxmlformats.org/officeDocument/2006/relationships" xmlns:m="http://schemas.openxmlformats.org/officeDocument/2006/math" xmlns:v="urn:schemas-microsoft-com:vml" xmlns:wp14="http://schemas.microsoft.com/office/word/2010/wordprocessingDrawing" xmlns:wp="http://schemas.openxmlformats.org/drawingml/2006/wordprocessingDrawing" xmlns:w10="urn:schemas-microsoft-com:office:word" xmlns:w="http://schemas.openxmlformats.org/wordprocessingml/2006/main" xmlns:w14="http://schemas.microsoft.com/office/word/2010/wordml" xmlns:w15="http://schemas.microsoft.com/office/word/2012/wordml" xmlns:w16cid="http://schemas.microsoft.com/office/word/2016/wordml/cid" xmlns:w16se="http://schemas.microsoft.com/office/word/2015/wordml/symex" xmlns:wpg="http://schemas.microsoft.com/office/word/2010/wordprocessingGroup" xmlns:wpi="http://schemas.microsoft.com/office/word/2010/wordprocessingInk" xmlns:wne="http://schemas.microsoft.com/office/word/2006/wordml" xmlns:wps="http://schemas.microsoft.com/office/word/2010/wordprocessingShape" mc:Ignorable="w14 w15 w16se w16cid wp14">
+<w15:commentsEx xmlns:wpc="http://schemas.microsoft.com/office/word/2010/wordprocessingCanvas" xmlns:cx="http://schemas.microsoft.com/office/drawing/2014/chartex" xmlns:cx1="http://schemas.microsoft.com/office/drawing/2015/9/8/chartex" xmlns:mc="http://schemas.openxmlformats.org/markup-compatibility/2006" xmlns:o="urn:schemas-microsoft-com:office:office" xmlns:r="http://schemas.openxmlformats.org/officeDocument/2006/relationships" xmlns:m="http://schemas.openxmlformats.org/officeDocument/2006/math" xmlns:v="urn:schemas-microsoft-com:vml" xmlns:wp14="http://schemas.microsoft.com/office/word/2010/wordprocessingDrawing" xmlns:wp="http://schemas.openxmlformats.org/drawingml/2006/wordprocessingDrawing" xmlns:w10="urn:schemas-microsoft-com:office:word" xmlns:w="http://schemas.openxmlformats.org/wordprocessingml/2006/main" xmlns:w14="http://schemas.microsoft.com/office/word/2010/wordml" xmlns:w15="http://schemas.microsoft.com/office/word/2012/wordml" xmlns:w16se="http://schemas.microsoft.com/office/word/2015/wordml/symex" xmlns:wpg="http://schemas.microsoft.com/office/word/2010/wordprocessingGroup" xmlns:wpi="http://schemas.microsoft.com/office/word/2010/wordprocessingInk" xmlns:wne="http://schemas.microsoft.com/office/word/2006/wordml" xmlns:wps="http://schemas.microsoft.com/office/word/2010/wordprocessingShape" mc:Ignorable="w14 w15 w16se wp14">
+  <w15:commentEx w15:paraId="11CA7660" w15:done="0"/>
   <w15:commentEx w15:paraId="595F9774" w15:done="0"/>
   <w15:commentEx w15:paraId="53725EFE" w15:done="0"/>
   <w15:commentEx w15:paraId="5C66CE95" w15:done="0"/>
@@ -3740,7 +3710,7 @@
 </file>
 
 <file path=word/endnotes.xml><?xml version="1.0" encoding="utf-8"?>
-<w:endnotes xmlns:wpc="http://schemas.microsoft.com/office/word/2010/wordprocessingCanvas" xmlns:cx="http://schemas.microsoft.com/office/drawing/2014/chartex" xmlns:cx1="http://schemas.microsoft.com/office/drawing/2015/9/8/chartex" xmlns:cx2="http://schemas.microsoft.com/office/drawing/2015/10/21/chartex" xmlns:cx3="http://schemas.microsoft.com/office/drawing/2016/5/9/chartex" xmlns:cx4="http://schemas.microsoft.com/office/drawing/2016/5/10/chartex" xmlns:cx5="http://schemas.microsoft.com/office/drawing/2016/5/11/chartex" xmlns:cx6="http://schemas.microsoft.com/office/drawing/2016/5/12/chartex" xmlns:cx7="http://schemas.microsoft.com/office/drawing/2016/5/13/chartex" xmlns:cx8="http://schemas.microsoft.com/office/drawing/2016/5/14/chartex" xmlns:mc="http://schemas.openxmlformats.org/markup-compatibility/2006" xmlns:aink="http://schemas.microsoft.com/office/drawing/2016/ink" xmlns:am3d="http://schemas.microsoft.com/office/drawing/2017/model3d" xmlns:o="urn:schemas-microsoft-com:office:office" xmlns:r="http://schemas.openxmlformats.org/officeDocument/2006/relationships" xmlns:m="http://schemas.openxmlformats.org/officeDocument/2006/math" xmlns:v="urn:schemas-microsoft-com:vml" xmlns:wp14="http://schemas.microsoft.com/office/word/2010/wordprocessingDrawing" xmlns:wp="http://schemas.openxmlformats.org/drawingml/2006/wordprocessingDrawing" xmlns:w10="urn:schemas-microsoft-com:office:word" xmlns:w="http://schemas.openxmlformats.org/wordprocessingml/2006/main" xmlns:w14="http://schemas.microsoft.com/office/word/2010/wordml" xmlns:w15="http://schemas.microsoft.com/office/word/2012/wordml" xmlns:w16cid="http://schemas.microsoft.com/office/word/2016/wordml/cid" xmlns:w16se="http://schemas.microsoft.com/office/word/2015/wordml/symex" xmlns:wpg="http://schemas.microsoft.com/office/word/2010/wordprocessingGroup" xmlns:wpi="http://schemas.microsoft.com/office/word/2010/wordprocessingInk" xmlns:wne="http://schemas.microsoft.com/office/word/2006/wordml" xmlns:wps="http://schemas.microsoft.com/office/word/2010/wordprocessingShape" mc:Ignorable="w14 w15 w16se w16cid wp14">
+<w:endnotes xmlns:wpc="http://schemas.microsoft.com/office/word/2010/wordprocessingCanvas" xmlns:cx="http://schemas.microsoft.com/office/drawing/2014/chartex" xmlns:cx1="http://schemas.microsoft.com/office/drawing/2015/9/8/chartex" xmlns:mc="http://schemas.openxmlformats.org/markup-compatibility/2006" xmlns:o="urn:schemas-microsoft-com:office:office" xmlns:r="http://schemas.openxmlformats.org/officeDocument/2006/relationships" xmlns:m="http://schemas.openxmlformats.org/officeDocument/2006/math" xmlns:v="urn:schemas-microsoft-com:vml" xmlns:wp14="http://schemas.microsoft.com/office/word/2010/wordprocessingDrawing" xmlns:wp="http://schemas.openxmlformats.org/drawingml/2006/wordprocessingDrawing" xmlns:w10="urn:schemas-microsoft-com:office:word" xmlns:w="http://schemas.openxmlformats.org/wordprocessingml/2006/main" xmlns:w14="http://schemas.microsoft.com/office/word/2010/wordml" xmlns:w15="http://schemas.microsoft.com/office/word/2012/wordml" xmlns:w16se="http://schemas.microsoft.com/office/word/2015/wordml/symex" xmlns:wpg="http://schemas.microsoft.com/office/word/2010/wordprocessingGroup" xmlns:wpi="http://schemas.microsoft.com/office/word/2010/wordprocessingInk" xmlns:wne="http://schemas.microsoft.com/office/word/2006/wordml" xmlns:wps="http://schemas.microsoft.com/office/word/2010/wordprocessingShape" mc:Ignorable="w14 w15 w16se wp14">
   <w:endnote w:type="separator" w:id="-1">
     <w:p>
       <w:r>
@@ -3759,7 +3729,7 @@
 </file>
 
 <file path=word/footer1.xml><?xml version="1.0" encoding="utf-8"?>
-<w:ftr xmlns:wpc="http://schemas.microsoft.com/office/word/2010/wordprocessingCanvas" xmlns:cx="http://schemas.microsoft.com/office/drawing/2014/chartex" xmlns:cx1="http://schemas.microsoft.com/office/drawing/2015/9/8/chartex" xmlns:cx2="http://schemas.microsoft.com/office/drawing/2015/10/21/chartex" xmlns:cx3="http://schemas.microsoft.com/office/drawing/2016/5/9/chartex" xmlns:cx4="http://schemas.microsoft.com/office/drawing/2016/5/10/chartex" xmlns:cx5="http://schemas.microsoft.com/office/drawing/2016/5/11/chartex" xmlns:cx6="http://schemas.microsoft.com/office/drawing/2016/5/12/chartex" xmlns:cx7="http://schemas.microsoft.com/office/drawing/2016/5/13/chartex" xmlns:cx8="http://schemas.microsoft.com/office/drawing/2016/5/14/chartex" xmlns:mc="http://schemas.openxmlformats.org/markup-compatibility/2006" xmlns:aink="http://schemas.microsoft.com/office/drawing/2016/ink" xmlns:am3d="http://schemas.microsoft.com/office/drawing/2017/model3d" xmlns:o="urn:schemas-microsoft-com:office:office" xmlns:r="http://schemas.openxmlformats.org/officeDocument/2006/relationships" xmlns:m="http://schemas.openxmlformats.org/officeDocument/2006/math" xmlns:v="urn:schemas-microsoft-com:vml" xmlns:wp14="http://schemas.microsoft.com/office/word/2010/wordprocessingDrawing" xmlns:wp="http://schemas.openxmlformats.org/drawingml/2006/wordprocessingDrawing" xmlns:w10="urn:schemas-microsoft-com:office:word" xmlns:w="http://schemas.openxmlformats.org/wordprocessingml/2006/main" xmlns:w14="http://schemas.microsoft.com/office/word/2010/wordml" xmlns:w15="http://schemas.microsoft.com/office/word/2012/wordml" xmlns:w16cid="http://schemas.microsoft.com/office/word/2016/wordml/cid" xmlns:w16se="http://schemas.microsoft.com/office/word/2015/wordml/symex" xmlns:wpg="http://schemas.microsoft.com/office/word/2010/wordprocessingGroup" xmlns:wpi="http://schemas.microsoft.com/office/word/2010/wordprocessingInk" xmlns:wne="http://schemas.microsoft.com/office/word/2006/wordml" xmlns:wps="http://schemas.microsoft.com/office/word/2010/wordprocessingShape" mc:Ignorable="w14 w15 w16se w16cid wp14">
+<w:ftr xmlns:wpc="http://schemas.microsoft.com/office/word/2010/wordprocessingCanvas" xmlns:cx="http://schemas.microsoft.com/office/drawing/2014/chartex" xmlns:cx1="http://schemas.microsoft.com/office/drawing/2015/9/8/chartex" xmlns:mc="http://schemas.openxmlformats.org/markup-compatibility/2006" xmlns:o="urn:schemas-microsoft-com:office:office" xmlns:r="http://schemas.openxmlformats.org/officeDocument/2006/relationships" xmlns:m="http://schemas.openxmlformats.org/officeDocument/2006/math" xmlns:v="urn:schemas-microsoft-com:vml" xmlns:wp14="http://schemas.microsoft.com/office/word/2010/wordprocessingDrawing" xmlns:wp="http://schemas.openxmlformats.org/drawingml/2006/wordprocessingDrawing" xmlns:w10="urn:schemas-microsoft-com:office:word" xmlns:w="http://schemas.openxmlformats.org/wordprocessingml/2006/main" xmlns:w14="http://schemas.microsoft.com/office/word/2010/wordml" xmlns:w15="http://schemas.microsoft.com/office/word/2012/wordml" xmlns:w16se="http://schemas.microsoft.com/office/word/2015/wordml/symex" xmlns:wpg="http://schemas.microsoft.com/office/word/2010/wordprocessingGroup" xmlns:wpi="http://schemas.microsoft.com/office/word/2010/wordprocessingInk" xmlns:wne="http://schemas.microsoft.com/office/word/2006/wordml" xmlns:wps="http://schemas.microsoft.com/office/word/2010/wordprocessingShape" mc:Ignorable="w14 w15 w16se wp14">
   <w:p>
     <w:pPr>
       <w:pStyle w:val="Footer"/>
@@ -3810,7 +3780,7 @@
 </file>
 
 <file path=word/footer2.xml><?xml version="1.0" encoding="utf-8"?>
-<w:ftr xmlns:wpc="http://schemas.microsoft.com/office/word/2010/wordprocessingCanvas" xmlns:cx="http://schemas.microsoft.com/office/drawing/2014/chartex" xmlns:cx1="http://schemas.microsoft.com/office/drawing/2015/9/8/chartex" xmlns:cx2="http://schemas.microsoft.com/office/drawing/2015/10/21/chartex" xmlns:cx3="http://schemas.microsoft.com/office/drawing/2016/5/9/chartex" xmlns:cx4="http://schemas.microsoft.com/office/drawing/2016/5/10/chartex" xmlns:cx5="http://schemas.microsoft.com/office/drawing/2016/5/11/chartex" xmlns:cx6="http://schemas.microsoft.com/office/drawing/2016/5/12/chartex" xmlns:cx7="http://schemas.microsoft.com/office/drawing/2016/5/13/chartex" xmlns:cx8="http://schemas.microsoft.com/office/drawing/2016/5/14/chartex" xmlns:mc="http://schemas.openxmlformats.org/markup-compatibility/2006" xmlns:aink="http://schemas.microsoft.com/office/drawing/2016/ink" xmlns:am3d="http://schemas.microsoft.com/office/drawing/2017/model3d" xmlns:o="urn:schemas-microsoft-com:office:office" xmlns:r="http://schemas.openxmlformats.org/officeDocument/2006/relationships" xmlns:m="http://schemas.openxmlformats.org/officeDocument/2006/math" xmlns:v="urn:schemas-microsoft-com:vml" xmlns:wp14="http://schemas.microsoft.com/office/word/2010/wordprocessingDrawing" xmlns:wp="http://schemas.openxmlformats.org/drawingml/2006/wordprocessingDrawing" xmlns:w10="urn:schemas-microsoft-com:office:word" xmlns:w="http://schemas.openxmlformats.org/wordprocessingml/2006/main" xmlns:w14="http://schemas.microsoft.com/office/word/2010/wordml" xmlns:w15="http://schemas.microsoft.com/office/word/2012/wordml" xmlns:w16cid="http://schemas.microsoft.com/office/word/2016/wordml/cid" xmlns:w16se="http://schemas.microsoft.com/office/word/2015/wordml/symex" xmlns:wpg="http://schemas.microsoft.com/office/word/2010/wordprocessingGroup" xmlns:wpi="http://schemas.microsoft.com/office/word/2010/wordprocessingInk" xmlns:wne="http://schemas.microsoft.com/office/word/2006/wordml" xmlns:wps="http://schemas.microsoft.com/office/word/2010/wordprocessingShape" mc:Ignorable="w14 w15 w16se w16cid wp14">
+<w:ftr xmlns:wpc="http://schemas.microsoft.com/office/word/2010/wordprocessingCanvas" xmlns:cx="http://schemas.microsoft.com/office/drawing/2014/chartex" xmlns:cx1="http://schemas.microsoft.com/office/drawing/2015/9/8/chartex" xmlns:mc="http://schemas.openxmlformats.org/markup-compatibility/2006" xmlns:o="urn:schemas-microsoft-com:office:office" xmlns:r="http://schemas.openxmlformats.org/officeDocument/2006/relationships" xmlns:m="http://schemas.openxmlformats.org/officeDocument/2006/math" xmlns:v="urn:schemas-microsoft-com:vml" xmlns:wp14="http://schemas.microsoft.com/office/word/2010/wordprocessingDrawing" xmlns:wp="http://schemas.openxmlformats.org/drawingml/2006/wordprocessingDrawing" xmlns:w10="urn:schemas-microsoft-com:office:word" xmlns:w="http://schemas.openxmlformats.org/wordprocessingml/2006/main" xmlns:w14="http://schemas.microsoft.com/office/word/2010/wordml" xmlns:w15="http://schemas.microsoft.com/office/word/2012/wordml" xmlns:w16se="http://schemas.microsoft.com/office/word/2015/wordml/symex" xmlns:wpg="http://schemas.microsoft.com/office/word/2010/wordprocessingGroup" xmlns:wpi="http://schemas.microsoft.com/office/word/2010/wordprocessingInk" xmlns:wne="http://schemas.microsoft.com/office/word/2006/wordml" xmlns:wps="http://schemas.microsoft.com/office/word/2010/wordprocessingShape" mc:Ignorable="w14 w15 w16se wp14">
   <w:p>
     <w:pPr>
       <w:pStyle w:val="Footer"/>
@@ -3861,7 +3831,7 @@
 </file>
 
 <file path=word/footnotes.xml><?xml version="1.0" encoding="utf-8"?>
-<w:footnotes xmlns:wpc="http://schemas.microsoft.com/office/word/2010/wordprocessingCanvas" xmlns:cx="http://schemas.microsoft.com/office/drawing/2014/chartex" xmlns:cx1="http://schemas.microsoft.com/office/drawing/2015/9/8/chartex" xmlns:cx2="http://schemas.microsoft.com/office/drawing/2015/10/21/chartex" xmlns:cx3="http://schemas.microsoft.com/office/drawing/2016/5/9/chartex" xmlns:cx4="http://schemas.microsoft.com/office/drawing/2016/5/10/chartex" xmlns:cx5="http://schemas.microsoft.com/office/drawing/2016/5/11/chartex" xmlns:cx6="http://schemas.microsoft.com/office/drawing/2016/5/12/chartex" xmlns:cx7="http://schemas.microsoft.com/office/drawing/2016/5/13/chartex" xmlns:cx8="http://schemas.microsoft.com/office/drawing/2016/5/14/chartex" xmlns:mc="http://schemas.openxmlformats.org/markup-compatibility/2006" xmlns:aink="http://schemas.microsoft.com/office/drawing/2016/ink" xmlns:am3d="http://schemas.microsoft.com/office/drawing/2017/model3d" xmlns:o="urn:schemas-microsoft-com:office:office" xmlns:r="http://schemas.openxmlformats.org/officeDocument/2006/relationships" xmlns:m="http://schemas.openxmlformats.org/officeDocument/2006/math" xmlns:v="urn:schemas-microsoft-com:vml" xmlns:wp14="http://schemas.microsoft.com/office/word/2010/wordprocessingDrawing" xmlns:wp="http://schemas.openxmlformats.org/drawingml/2006/wordprocessingDrawing" xmlns:w10="urn:schemas-microsoft-com:office:word" xmlns:w="http://schemas.openxmlformats.org/wordprocessingml/2006/main" xmlns:w14="http://schemas.microsoft.com/office/word/2010/wordml" xmlns:w15="http://schemas.microsoft.com/office/word/2012/wordml" xmlns:w16cid="http://schemas.microsoft.com/office/word/2016/wordml/cid" xmlns:w16se="http://schemas.microsoft.com/office/word/2015/wordml/symex" xmlns:wpg="http://schemas.microsoft.com/office/word/2010/wordprocessingGroup" xmlns:wpi="http://schemas.microsoft.com/office/word/2010/wordprocessingInk" xmlns:wne="http://schemas.microsoft.com/office/word/2006/wordml" xmlns:wps="http://schemas.microsoft.com/office/word/2010/wordprocessingShape" mc:Ignorable="w14 w15 w16se w16cid wp14">
+<w:footnotes xmlns:wpc="http://schemas.microsoft.com/office/word/2010/wordprocessingCanvas" xmlns:cx="http://schemas.microsoft.com/office/drawing/2014/chartex" xmlns:cx1="http://schemas.microsoft.com/office/drawing/2015/9/8/chartex" xmlns:mc="http://schemas.openxmlformats.org/markup-compatibility/2006" xmlns:o="urn:schemas-microsoft-com:office:office" xmlns:r="http://schemas.openxmlformats.org/officeDocument/2006/relationships" xmlns:m="http://schemas.openxmlformats.org/officeDocument/2006/math" xmlns:v="urn:schemas-microsoft-com:vml" xmlns:wp14="http://schemas.microsoft.com/office/word/2010/wordprocessingDrawing" xmlns:wp="http://schemas.openxmlformats.org/drawingml/2006/wordprocessingDrawing" xmlns:w10="urn:schemas-microsoft-com:office:word" xmlns:w="http://schemas.openxmlformats.org/wordprocessingml/2006/main" xmlns:w14="http://schemas.microsoft.com/office/word/2010/wordml" xmlns:w15="http://schemas.microsoft.com/office/word/2012/wordml" xmlns:w16se="http://schemas.microsoft.com/office/word/2015/wordml/symex" xmlns:wpg="http://schemas.microsoft.com/office/word/2010/wordprocessingGroup" xmlns:wpi="http://schemas.microsoft.com/office/word/2010/wordprocessingInk" xmlns:wne="http://schemas.microsoft.com/office/word/2006/wordml" xmlns:wps="http://schemas.microsoft.com/office/word/2010/wordprocessingShape" mc:Ignorable="w14 w15 w16se wp14">
   <w:footnote w:type="separator" w:id="-1">
     <w:p>
       <w:r>
@@ -3880,7 +3850,7 @@
 </file>
 
 <file path=word/numbering.xml><?xml version="1.0" encoding="utf-8"?>
-<w:numbering xmlns:wpc="http://schemas.microsoft.com/office/word/2010/wordprocessingCanvas" xmlns:cx="http://schemas.microsoft.com/office/drawing/2014/chartex" xmlns:cx1="http://schemas.microsoft.com/office/drawing/2015/9/8/chartex" xmlns:cx2="http://schemas.microsoft.com/office/drawing/2015/10/21/chartex" xmlns:cx3="http://schemas.microsoft.com/office/drawing/2016/5/9/chartex" xmlns:cx4="http://schemas.microsoft.com/office/drawing/2016/5/10/chartex" xmlns:cx5="http://schemas.microsoft.com/office/drawing/2016/5/11/chartex" xmlns:cx6="http://schemas.microsoft.com/office/drawing/2016/5/12/chartex" xmlns:cx7="http://schemas.microsoft.com/office/drawing/2016/5/13/chartex" xmlns:cx8="http://schemas.microsoft.com/office/drawing/2016/5/14/chartex" xmlns:mc="http://schemas.openxmlformats.org/markup-compatibility/2006" xmlns:aink="http://schemas.microsoft.com/office/drawing/2016/ink" xmlns:am3d="http://schemas.microsoft.com/office/drawing/2017/model3d" xmlns:o="urn:schemas-microsoft-com:office:office" xmlns:r="http://schemas.openxmlformats.org/officeDocument/2006/relationships" xmlns:m="http://schemas.openxmlformats.org/officeDocument/2006/math" xmlns:v="urn:schemas-microsoft-com:vml" xmlns:wp14="http://schemas.microsoft.com/office/word/2010/wordprocessingDrawing" xmlns:wp="http://schemas.openxmlformats.org/drawingml/2006/wordprocessingDrawing" xmlns:w10="urn:schemas-microsoft-com:office:word" xmlns:w="http://schemas.openxmlformats.org/wordprocessingml/2006/main" xmlns:w14="http://schemas.microsoft.com/office/word/2010/wordml" xmlns:w15="http://schemas.microsoft.com/office/word/2012/wordml" xmlns:w16cid="http://schemas.microsoft.com/office/word/2016/wordml/cid" xmlns:w16se="http://schemas.microsoft.com/office/word/2015/wordml/symex" xmlns:wpg="http://schemas.microsoft.com/office/word/2010/wordprocessingGroup" xmlns:wpi="http://schemas.microsoft.com/office/word/2010/wordprocessingInk" xmlns:wne="http://schemas.microsoft.com/office/word/2006/wordml" xmlns:wps="http://schemas.microsoft.com/office/word/2010/wordprocessingShape" mc:Ignorable="w14 w15 w16se w16cid wp14">
+<w:numbering xmlns:wpc="http://schemas.microsoft.com/office/word/2010/wordprocessingCanvas" xmlns:cx="http://schemas.microsoft.com/office/drawing/2014/chartex" xmlns:cx1="http://schemas.microsoft.com/office/drawing/2015/9/8/chartex" xmlns:mc="http://schemas.openxmlformats.org/markup-compatibility/2006" xmlns:o="urn:schemas-microsoft-com:office:office" xmlns:r="http://schemas.openxmlformats.org/officeDocument/2006/relationships" xmlns:m="http://schemas.openxmlformats.org/officeDocument/2006/math" xmlns:v="urn:schemas-microsoft-com:vml" xmlns:wp14="http://schemas.microsoft.com/office/word/2010/wordprocessingDrawing" xmlns:wp="http://schemas.openxmlformats.org/drawingml/2006/wordprocessingDrawing" xmlns:w10="urn:schemas-microsoft-com:office:word" xmlns:w="http://schemas.openxmlformats.org/wordprocessingml/2006/main" xmlns:w14="http://schemas.microsoft.com/office/word/2010/wordml" xmlns:w15="http://schemas.microsoft.com/office/word/2012/wordml" xmlns:w16se="http://schemas.microsoft.com/office/word/2015/wordml/symex" xmlns:wpg="http://schemas.microsoft.com/office/word/2010/wordprocessingGroup" xmlns:wpi="http://schemas.microsoft.com/office/word/2010/wordprocessingInk" xmlns:wne="http://schemas.microsoft.com/office/word/2006/wordml" xmlns:wps="http://schemas.microsoft.com/office/word/2010/wordprocessingShape" mc:Ignorable="w14 w15 w16se wp14">
   <w:abstractNum w:abstractNumId="0" w15:restartNumberingAfterBreak="0">
     <w:nsid w:val="14647C33"/>
     <w:multiLevelType w:val="hybridMultilevel"/>
@@ -4623,7 +4593,7 @@
 </file>
 
 <file path=word/people.xml><?xml version="1.0" encoding="utf-8"?>
-<w15:people xmlns:wpc="http://schemas.microsoft.com/office/word/2010/wordprocessingCanvas" xmlns:cx="http://schemas.microsoft.com/office/drawing/2014/chartex" xmlns:cx1="http://schemas.microsoft.com/office/drawing/2015/9/8/chartex" xmlns:cx2="http://schemas.microsoft.com/office/drawing/2015/10/21/chartex" xmlns:cx3="http://schemas.microsoft.com/office/drawing/2016/5/9/chartex" xmlns:cx4="http://schemas.microsoft.com/office/drawing/2016/5/10/chartex" xmlns:cx5="http://schemas.microsoft.com/office/drawing/2016/5/11/chartex" xmlns:cx6="http://schemas.microsoft.com/office/drawing/2016/5/12/chartex" xmlns:cx7="http://schemas.microsoft.com/office/drawing/2016/5/13/chartex" xmlns:cx8="http://schemas.microsoft.com/office/drawing/2016/5/14/chartex" xmlns:mc="http://schemas.openxmlformats.org/markup-compatibility/2006" xmlns:aink="http://schemas.microsoft.com/office/drawing/2016/ink" xmlns:am3d="http://schemas.microsoft.com/office/drawing/2017/model3d" xmlns:o="urn:schemas-microsoft-com:office:office" xmlns:r="http://schemas.openxmlformats.org/officeDocument/2006/relationships" xmlns:m="http://schemas.openxmlformats.org/officeDocument/2006/math" xmlns:v="urn:schemas-microsoft-com:vml" xmlns:wp14="http://schemas.microsoft.com/office/word/2010/wordprocessingDrawing" xmlns:wp="http://schemas.openxmlformats.org/drawingml/2006/wordprocessingDrawing" xmlns:w10="urn:schemas-microsoft-com:office:word" xmlns:w="http://schemas.openxmlformats.org/wordprocessingml/2006/main" xmlns:w14="http://schemas.microsoft.com/office/word/2010/wordml" xmlns:w15="http://schemas.microsoft.com/office/word/2012/wordml" xmlns:w16cid="http://schemas.microsoft.com/office/word/2016/wordml/cid" xmlns:w16se="http://schemas.microsoft.com/office/word/2015/wordml/symex" xmlns:wpg="http://schemas.microsoft.com/office/word/2010/wordprocessingGroup" xmlns:wpi="http://schemas.microsoft.com/office/word/2010/wordprocessingInk" xmlns:wne="http://schemas.microsoft.com/office/word/2006/wordml" xmlns:wps="http://schemas.microsoft.com/office/word/2010/wordprocessingShape" mc:Ignorable="w14 w15 w16se w16cid wp14">
+<w15:people xmlns:wpc="http://schemas.microsoft.com/office/word/2010/wordprocessingCanvas" xmlns:cx="http://schemas.microsoft.com/office/drawing/2014/chartex" xmlns:cx1="http://schemas.microsoft.com/office/drawing/2015/9/8/chartex" xmlns:mc="http://schemas.openxmlformats.org/markup-compatibility/2006" xmlns:o="urn:schemas-microsoft-com:office:office" xmlns:r="http://schemas.openxmlformats.org/officeDocument/2006/relationships" xmlns:m="http://schemas.openxmlformats.org/officeDocument/2006/math" xmlns:v="urn:schemas-microsoft-com:vml" xmlns:wp14="http://schemas.microsoft.com/office/word/2010/wordprocessingDrawing" xmlns:wp="http://schemas.openxmlformats.org/drawingml/2006/wordprocessingDrawing" xmlns:w10="urn:schemas-microsoft-com:office:word" xmlns:w="http://schemas.openxmlformats.org/wordprocessingml/2006/main" xmlns:w14="http://schemas.microsoft.com/office/word/2010/wordml" xmlns:w15="http://schemas.microsoft.com/office/word/2012/wordml" xmlns:w16se="http://schemas.microsoft.com/office/word/2015/wordml/symex" xmlns:wpg="http://schemas.microsoft.com/office/word/2010/wordprocessingGroup" xmlns:wpi="http://schemas.microsoft.com/office/word/2010/wordprocessingInk" xmlns:wne="http://schemas.microsoft.com/office/word/2006/wordml" xmlns:wps="http://schemas.microsoft.com/office/word/2010/wordprocessingShape" mc:Ignorable="w14 w15 w16se wp14">
   <w15:person w15:author="Graw, Stefan H">
     <w15:presenceInfo w15:providerId="AD" w15:userId="S-1-5-21-45967694-370826977-176895030-2359219"/>
   </w15:person>
@@ -4631,7 +4601,7 @@
 </file>
 
 <file path=word/styles.xml><?xml version="1.0" encoding="utf-8"?>
-<w:styles xmlns:mc="http://schemas.openxmlformats.org/markup-compatibility/2006" xmlns:r="http://schemas.openxmlformats.org/officeDocument/2006/relationships" xmlns:w="http://schemas.openxmlformats.org/wordprocessingml/2006/main" xmlns:w14="http://schemas.microsoft.com/office/word/2010/wordml" xmlns:w15="http://schemas.microsoft.com/office/word/2012/wordml" xmlns:w16cid="http://schemas.microsoft.com/office/word/2016/wordml/cid" xmlns:w16se="http://schemas.microsoft.com/office/word/2015/wordml/symex" mc:Ignorable="w14 w15 w16se w16cid">
+<w:styles xmlns:mc="http://schemas.openxmlformats.org/markup-compatibility/2006" xmlns:r="http://schemas.openxmlformats.org/officeDocument/2006/relationships" xmlns:w="http://schemas.openxmlformats.org/wordprocessingml/2006/main" xmlns:w14="http://schemas.microsoft.com/office/word/2010/wordml" xmlns:w15="http://schemas.microsoft.com/office/word/2012/wordml" xmlns:w16se="http://schemas.microsoft.com/office/word/2015/wordml/symex" mc:Ignorable="w14 w15 w16se">
   <w:docDefaults>
     <w:rPrDefault>
       <w:rPr>
@@ -4641,7 +4611,7 @@
     </w:rPrDefault>
     <w:pPrDefault/>
   </w:docDefaults>
-  <w:latentStyles w:defLockedState="0" w:defUIPriority="0" w:defSemiHidden="0" w:defUnhideWhenUsed="0" w:defQFormat="0" w:count="375">
+  <w:latentStyles w:defLockedState="0" w:defUIPriority="0" w:defSemiHidden="0" w:defUnhideWhenUsed="0" w:defQFormat="0" w:count="371">
     <w:lsdException w:name="Normal" w:qFormat="1"/>
     <w:lsdException w:name="heading 1" w:qFormat="1"/>
     <w:lsdException w:name="heading 2" w:semiHidden="1" w:unhideWhenUsed="1" w:qFormat="1"/>
@@ -4741,6 +4711,7 @@
     <w:lsdException w:name="HTML Sample" w:semiHidden="1" w:unhideWhenUsed="1"/>
     <w:lsdException w:name="HTML Typewriter" w:semiHidden="1" w:unhideWhenUsed="1"/>
     <w:lsdException w:name="HTML Variable" w:semiHidden="1" w:unhideWhenUsed="1"/>
+    <w:lsdException w:name="Normal Table" w:semiHidden="1" w:unhideWhenUsed="1"/>
     <w:lsdException w:name="annotation subject" w:semiHidden="1" w:unhideWhenUsed="1"/>
     <w:lsdException w:name="No List" w:semiHidden="1" w:unhideWhenUsed="1"/>
     <w:lsdException w:name="Outline List 1" w:semiHidden="1" w:unhideWhenUsed="1"/>
@@ -4784,8 +4755,10 @@
     <w:lsdException w:name="Table Elegant" w:semiHidden="1" w:unhideWhenUsed="1"/>
     <w:lsdException w:name="Table Professional" w:semiHidden="1" w:unhideWhenUsed="1"/>
     <w:lsdException w:name="Table Subtle 1" w:semiHidden="1" w:unhideWhenUsed="1"/>
+    <w:lsdException w:name="Table Subtle 2" w:semiHidden="1" w:unhideWhenUsed="1"/>
     <w:lsdException w:name="Table Web 1" w:semiHidden="1" w:unhideWhenUsed="1"/>
     <w:lsdException w:name="Table Web 2" w:semiHidden="1" w:unhideWhenUsed="1"/>
+    <w:lsdException w:name="Table Web 3" w:semiHidden="1" w:unhideWhenUsed="1"/>
     <w:lsdException w:name="Balloon Text" w:semiHidden="1" w:unhideWhenUsed="1"/>
     <w:lsdException w:name="Table Theme" w:semiHidden="1" w:unhideWhenUsed="1"/>
     <w:lsdException w:name="Placeholder Text" w:semiHidden="1" w:uiPriority="99"/>
@@ -5003,10 +4976,6 @@
     <w:lsdException w:name="List Table 5 Dark Accent 6" w:uiPriority="50"/>
     <w:lsdException w:name="List Table 6 Colorful Accent 6" w:uiPriority="51"/>
     <w:lsdException w:name="List Table 7 Colorful Accent 6" w:uiPriority="52"/>
-    <w:lsdException w:name="Mention" w:semiHidden="1" w:uiPriority="99" w:unhideWhenUsed="1"/>
-    <w:lsdException w:name="Smart Hyperlink" w:semiHidden="1" w:uiPriority="99" w:unhideWhenUsed="1"/>
-    <w:lsdException w:name="Hashtag" w:semiHidden="1" w:uiPriority="99" w:unhideWhenUsed="1"/>
-    <w:lsdException w:name="Unresolved Mention" w:semiHidden="1" w:uiPriority="99" w:unhideWhenUsed="1"/>
   </w:latentStyles>
   <w:style w:type="paragraph" w:default="1" w:styleId="Normal">
     <w:name w:val="Normal"/>
@@ -5023,6 +4992,7 @@
   <w:style w:type="character" w:default="1" w:styleId="DefaultParagraphFont">
     <w:name w:val="Default Paragraph Font"/>
     <w:uiPriority w:val="1"/>
+    <w:semiHidden/>
     <w:unhideWhenUsed/>
   </w:style>
   <w:style w:type="table" w:default="1" w:styleId="TableNormal">

</xml_diff>